<commit_message>
Added changes to the resume that breaks up experience in the HIL lab to match the varied roles that I have had over the years.
</commit_message>
<xml_diff>
--- a/Mustafa Sheikh - Resume.docx
+++ b/Mustafa Sheikh - Resume.docx
@@ -30,8 +30,6 @@
       <w:r>
         <w:t xml:space="preserve">with five-plus years of </w:t>
       </w:r>
-      <w:bookmarkStart w:id="0" w:name="_GoBack"/>
-      <w:bookmarkEnd w:id="0"/>
       <w:r>
         <w:t xml:space="preserve">experience in </w:t>
       </w:r>
@@ -147,25 +145,7 @@
         <w:rPr>
           <w:rFonts w:eastAsia="MS Mincho"/>
         </w:rPr>
-        <w:t xml:space="preserve"> using </w:t>
-      </w:r>
-      <w:r>
-        <w:rPr>
-          <w:rFonts w:eastAsia="MS Mincho"/>
-        </w:rPr>
-        <w:t>MATLAB</w:t>
-      </w:r>
-      <w:r>
-        <w:rPr>
-          <w:rFonts w:eastAsia="MS Mincho"/>
-        </w:rPr>
-        <w:t xml:space="preserve"> and </w:t>
-      </w:r>
-      <w:r>
-        <w:rPr>
-          <w:rFonts w:eastAsia="MS Mincho"/>
-        </w:rPr>
-        <w:t>Simulink/</w:t>
+        <w:t xml:space="preserve"> using MATLAB and Simulink/</w:t>
       </w:r>
       <w:proofErr w:type="spellStart"/>
       <w:r>
@@ -297,7 +277,19 @@
         <w:rPr>
           <w:rFonts w:eastAsia="MS Mincho"/>
         </w:rPr>
-        <w:t>, Git</w:t>
+        <w:t xml:space="preserve">, </w:t>
+      </w:r>
+      <w:r>
+        <w:rPr>
+          <w:rFonts w:eastAsia="MS Mincho"/>
+        </w:rPr>
+        <w:t xml:space="preserve">Visual </w:t>
+      </w:r>
+      <w:r>
+        <w:rPr>
+          <w:rFonts w:eastAsia="MS Mincho"/>
+        </w:rPr>
+        <w:t>Git</w:t>
       </w:r>
     </w:p>
     <w:p>
@@ -322,7 +314,7 @@
         <w:rPr>
           <w:rFonts w:eastAsia="MS Mincho"/>
         </w:rPr>
-        <w:t>HIL Interface and Automation Engineer, Ford Motor Company</w:t>
+        <w:t>HIL Feature Expert, Ford Motor Company</w:t>
       </w:r>
     </w:p>
     <w:p>
@@ -337,6 +329,670 @@
         <w:rPr>
           <w:rFonts w:eastAsia="MS Mincho"/>
         </w:rPr>
+        <w:t>Allen Park, Michigan, USA (June 2018 – Present)</w:t>
+      </w:r>
+    </w:p>
+    <w:p>
+      <w:pPr>
+        <w:pStyle w:val="Overviewbullets"/>
+        <w:spacing w:before="0" w:after="0"/>
+        <w:ind w:left="357" w:hanging="357"/>
+        <w:jc w:val="left"/>
+        <w:rPr>
+          <w:rFonts w:eastAsia="MS Mincho"/>
+        </w:rPr>
+      </w:pPr>
+      <w:r>
+        <w:rPr>
+          <w:rFonts w:eastAsia="MS Mincho"/>
+        </w:rPr>
+        <w:t>Feature expert for highly distributed Lighting and ADAS features</w:t>
+      </w:r>
+    </w:p>
+    <w:p>
+      <w:pPr>
+        <w:pStyle w:val="Overviewbullets"/>
+        <w:spacing w:before="0" w:after="0"/>
+        <w:rPr>
+          <w:rFonts w:eastAsia="MS Mincho"/>
+        </w:rPr>
+      </w:pPr>
+      <w:r>
+        <w:rPr>
+          <w:rFonts w:eastAsia="MS Mincho"/>
+        </w:rPr>
+        <w:t>Responsible for working with cross-functional team to determine scope-of-testing</w:t>
+      </w:r>
+    </w:p>
+    <w:p>
+      <w:pPr>
+        <w:pStyle w:val="Overviewbullets"/>
+        <w:spacing w:before="0" w:after="0"/>
+        <w:rPr>
+          <w:rFonts w:eastAsia="MS Mincho"/>
+        </w:rPr>
+      </w:pPr>
+      <w:r>
+        <w:rPr>
+          <w:rFonts w:eastAsia="MS Mincho"/>
+        </w:rPr>
+        <w:t>Investigate current test-bench (HIL simulator) capabilities and expanding them to requirements</w:t>
+      </w:r>
+    </w:p>
+    <w:p>
+      <w:pPr>
+        <w:pStyle w:val="Overviewbullets"/>
+        <w:spacing w:before="0" w:after="0"/>
+        <w:rPr>
+          <w:rFonts w:eastAsia="MS Mincho"/>
+        </w:rPr>
+      </w:pPr>
+      <w:r>
+        <w:rPr>
+          <w:rFonts w:eastAsia="MS Mincho"/>
+        </w:rPr>
+        <w:t>Co-ordinate local and off-shore resources to set milestones and deliver continuous testing of feature during each step of development cycle</w:t>
+      </w:r>
+    </w:p>
+    <w:p>
+      <w:pPr>
+        <w:pStyle w:val="Overviewbullets"/>
+        <w:numPr>
+          <w:ilvl w:val="0"/>
+          <w:numId w:val="0"/>
+        </w:numPr>
+        <w:spacing w:before="0" w:after="0"/>
+        <w:rPr>
+          <w:rFonts w:eastAsia="MS Mincho"/>
+        </w:rPr>
+      </w:pPr>
+    </w:p>
+    <w:p>
+      <w:pPr>
+        <w:pStyle w:val="JobTitlebold"/>
+        <w:rPr>
+          <w:rFonts w:eastAsia="MS Mincho"/>
+        </w:rPr>
+      </w:pPr>
+      <w:r>
+        <w:rPr>
+          <w:rFonts w:eastAsia="MS Mincho"/>
+        </w:rPr>
+        <w:t>Automation Solutions Developer, Ford Motor Company</w:t>
+      </w:r>
+    </w:p>
+    <w:p>
+      <w:pPr>
+        <w:pStyle w:val="OrganizationName"/>
+        <w:spacing w:after="120"/>
+        <w:rPr>
+          <w:rFonts w:eastAsia="MS Mincho"/>
+        </w:rPr>
+      </w:pPr>
+      <w:r>
+        <w:rPr>
+          <w:rFonts w:eastAsia="MS Mincho"/>
+        </w:rPr>
+        <w:t>Allen Park, Michigan, USA (January 2015 – May 2018)</w:t>
+      </w:r>
+    </w:p>
+    <w:p>
+      <w:pPr>
+        <w:pStyle w:val="Overviewbullets"/>
+        <w:spacing w:before="0" w:after="0"/>
+        <w:ind w:hanging="357"/>
+        <w:rPr>
+          <w:rFonts w:eastAsia="MS Mincho"/>
+        </w:rPr>
+      </w:pPr>
+      <w:r>
+        <w:rPr>
+          <w:rFonts w:eastAsia="MS Mincho"/>
+        </w:rPr>
+        <w:t xml:space="preserve">Manual Testing </w:t>
+      </w:r>
+      <w:r>
+        <w:rPr>
+          <w:rFonts w:eastAsia="MS Mincho"/>
+        </w:rPr>
+        <w:t xml:space="preserve">Interface Standardization and </w:t>
+      </w:r>
+      <w:r>
+        <w:rPr>
+          <w:rFonts w:eastAsia="MS Mincho"/>
+        </w:rPr>
+        <w:t>Framework</w:t>
+      </w:r>
+    </w:p>
+    <w:p>
+      <w:pPr>
+        <w:pStyle w:val="Overviewbullets"/>
+        <w:numPr>
+          <w:ilvl w:val="1"/>
+          <w:numId w:val="11"/>
+        </w:numPr>
+        <w:spacing w:before="0" w:after="0"/>
+        <w:ind w:hanging="357"/>
+        <w:jc w:val="left"/>
+        <w:rPr>
+          <w:rFonts w:eastAsia="MS Mincho"/>
+          <w:u w:val="single"/>
+        </w:rPr>
+      </w:pPr>
+      <w:r>
+        <w:rPr>
+          <w:rFonts w:eastAsia="MS Mincho"/>
+        </w:rPr>
+        <w:t>Led a team of engineers to design a set of standard test layouts to increase efficiency of manual testing execution.</w:t>
+      </w:r>
+    </w:p>
+    <w:p>
+      <w:pPr>
+        <w:pStyle w:val="Overviewbullets"/>
+        <w:numPr>
+          <w:ilvl w:val="1"/>
+          <w:numId w:val="11"/>
+        </w:numPr>
+        <w:spacing w:before="0" w:after="0"/>
+        <w:ind w:hanging="357"/>
+        <w:jc w:val="left"/>
+        <w:rPr>
+          <w:rFonts w:eastAsia="MS Mincho"/>
+          <w:u w:val="single"/>
+        </w:rPr>
+      </w:pPr>
+      <w:r>
+        <w:rPr>
+          <w:rFonts w:eastAsia="MS Mincho"/>
+        </w:rPr>
+        <w:t xml:space="preserve">Created scalable framework using </w:t>
+      </w:r>
+      <w:proofErr w:type="spellStart"/>
+      <w:r>
+        <w:rPr>
+          <w:rFonts w:eastAsia="MS Mincho"/>
+        </w:rPr>
+        <w:t>ControlDesk</w:t>
+      </w:r>
+      <w:proofErr w:type="spellEnd"/>
+      <w:r>
+        <w:rPr>
+          <w:rFonts w:eastAsia="MS Mincho"/>
+        </w:rPr>
+        <w:t xml:space="preserve"> Next Generation and Python to control testing interface based on ease of use and minimal downtime for testers.</w:t>
+      </w:r>
+    </w:p>
+    <w:p>
+      <w:pPr>
+        <w:pStyle w:val="Overviewbullets"/>
+        <w:spacing w:before="0" w:after="0"/>
+        <w:ind w:hanging="357"/>
+        <w:rPr>
+          <w:rFonts w:eastAsia="MS Mincho"/>
+        </w:rPr>
+      </w:pPr>
+      <w:r>
+        <w:rPr>
+          <w:rFonts w:eastAsia="MS Mincho"/>
+        </w:rPr>
+        <w:t>Appium Based Phone Automator for HIL</w:t>
+      </w:r>
+    </w:p>
+    <w:p>
+      <w:pPr>
+        <w:pStyle w:val="Overviewbullets"/>
+        <w:numPr>
+          <w:ilvl w:val="1"/>
+          <w:numId w:val="11"/>
+        </w:numPr>
+        <w:spacing w:before="0" w:after="0"/>
+        <w:ind w:hanging="357"/>
+        <w:jc w:val="left"/>
+        <w:rPr>
+          <w:rFonts w:eastAsia="MS Mincho"/>
+          <w:u w:val="single"/>
+        </w:rPr>
+      </w:pPr>
+      <w:r>
+        <w:rPr>
+          <w:rFonts w:eastAsia="MS Mincho"/>
+        </w:rPr>
+        <w:t>Researched and evaluated multiple options for Phone automation for HIL.</w:t>
+      </w:r>
+    </w:p>
+    <w:p>
+      <w:pPr>
+        <w:pStyle w:val="Overviewbullets"/>
+        <w:numPr>
+          <w:ilvl w:val="1"/>
+          <w:numId w:val="11"/>
+        </w:numPr>
+        <w:spacing w:before="0" w:after="0"/>
+        <w:ind w:hanging="357"/>
+        <w:jc w:val="left"/>
+        <w:rPr>
+          <w:rFonts w:eastAsia="MS Mincho"/>
+          <w:u w:val="single"/>
+        </w:rPr>
+      </w:pPr>
+      <w:r>
+        <w:rPr>
+          <w:rFonts w:eastAsia="MS Mincho"/>
+        </w:rPr>
+        <w:t>Created simple proof of concept to prove out strategy.</w:t>
+      </w:r>
+    </w:p>
+    <w:p>
+      <w:pPr>
+        <w:pStyle w:val="Overviewbullets"/>
+        <w:numPr>
+          <w:ilvl w:val="1"/>
+          <w:numId w:val="11"/>
+        </w:numPr>
+        <w:spacing w:before="0" w:after="0"/>
+        <w:ind w:hanging="357"/>
+        <w:jc w:val="left"/>
+        <w:rPr>
+          <w:rFonts w:eastAsia="MS Mincho"/>
+          <w:u w:val="single"/>
+        </w:rPr>
+      </w:pPr>
+      <w:r>
+        <w:rPr>
+          <w:rFonts w:eastAsia="MS Mincho"/>
+        </w:rPr>
+        <w:t>Mentored new team members on Python best practices and guided creation of full solution.</w:t>
+      </w:r>
+    </w:p>
+    <w:p>
+      <w:pPr>
+        <w:pStyle w:val="Overviewbullets"/>
+        <w:numPr>
+          <w:ilvl w:val="1"/>
+          <w:numId w:val="11"/>
+        </w:numPr>
+        <w:spacing w:before="0" w:after="0"/>
+        <w:ind w:hanging="357"/>
+        <w:jc w:val="left"/>
+        <w:rPr>
+          <w:rFonts w:eastAsia="MS Mincho"/>
+          <w:u w:val="single"/>
+        </w:rPr>
+      </w:pPr>
+      <w:r>
+        <w:rPr>
+          <w:rFonts w:eastAsia="MS Mincho"/>
+        </w:rPr>
+        <w:t xml:space="preserve">Collaborated with Test Engineers and Junior Automation Engineers to assist integration with existing </w:t>
+      </w:r>
+      <w:proofErr w:type="spellStart"/>
+      <w:r>
+        <w:rPr>
+          <w:rFonts w:eastAsia="MS Mincho"/>
+        </w:rPr>
+        <w:t>AutomationDesk</w:t>
+      </w:r>
+      <w:proofErr w:type="spellEnd"/>
+      <w:r>
+        <w:rPr>
+          <w:rFonts w:eastAsia="MS Mincho"/>
+        </w:rPr>
+        <w:t xml:space="preserve"> framework.</w:t>
+      </w:r>
+    </w:p>
+    <w:p>
+      <w:pPr>
+        <w:pStyle w:val="Overviewbullets"/>
+        <w:spacing w:before="0" w:after="0"/>
+        <w:ind w:hanging="357"/>
+        <w:rPr>
+          <w:rFonts w:eastAsia="MS Mincho"/>
+        </w:rPr>
+      </w:pPr>
+      <w:r>
+        <w:rPr>
+          <w:rFonts w:eastAsia="MS Mincho"/>
+        </w:rPr>
+        <w:t>Squish Based Automated GUI Tester</w:t>
+      </w:r>
+      <w:r>
+        <w:rPr>
+          <w:rFonts w:eastAsia="MS Mincho"/>
+        </w:rPr>
+        <w:t xml:space="preserve"> for Gen 3.0 Sync Module using Python 3.x</w:t>
+      </w:r>
+    </w:p>
+    <w:p>
+      <w:pPr>
+        <w:pStyle w:val="Overviewbullets"/>
+        <w:numPr>
+          <w:ilvl w:val="1"/>
+          <w:numId w:val="11"/>
+        </w:numPr>
+        <w:spacing w:before="0" w:after="0"/>
+        <w:jc w:val="left"/>
+        <w:rPr>
+          <w:rFonts w:eastAsia="MS Mincho"/>
+        </w:rPr>
+      </w:pPr>
+      <w:r>
+        <w:rPr>
+          <w:rFonts w:eastAsia="MS Mincho"/>
+        </w:rPr>
+        <w:t>Independently modified and extended pre-existing code from an off-shore team for local lab’s needs under time pressure</w:t>
+      </w:r>
+      <w:r>
+        <w:rPr>
+          <w:rFonts w:eastAsia="MS Mincho"/>
+        </w:rPr>
+        <w:t xml:space="preserve"> in an Agile environment</w:t>
+      </w:r>
+      <w:r>
+        <w:rPr>
+          <w:rFonts w:eastAsia="MS Mincho"/>
+        </w:rPr>
+        <w:t>.</w:t>
+      </w:r>
+    </w:p>
+    <w:p>
+      <w:pPr>
+        <w:pStyle w:val="Overviewbullets"/>
+        <w:numPr>
+          <w:ilvl w:val="1"/>
+          <w:numId w:val="11"/>
+        </w:numPr>
+        <w:spacing w:before="0" w:after="0"/>
+        <w:jc w:val="left"/>
+        <w:rPr>
+          <w:rFonts w:eastAsia="MS Mincho"/>
+        </w:rPr>
+      </w:pPr>
+      <w:r>
+        <w:rPr>
+          <w:rFonts w:eastAsia="MS Mincho"/>
+        </w:rPr>
+        <w:t xml:space="preserve">Integrated modified solution into local HIL and </w:t>
+      </w:r>
+      <w:proofErr w:type="spellStart"/>
+      <w:r>
+        <w:rPr>
+          <w:rFonts w:eastAsia="MS Mincho"/>
+        </w:rPr>
+        <w:t>AutomationDesk</w:t>
+      </w:r>
+      <w:proofErr w:type="spellEnd"/>
+      <w:r>
+        <w:rPr>
+          <w:rFonts w:eastAsia="MS Mincho"/>
+        </w:rPr>
+        <w:t xml:space="preserve"> frameworks while keeping pace with early stage software interface changes.</w:t>
+      </w:r>
+    </w:p>
+    <w:p>
+      <w:pPr>
+        <w:pStyle w:val="Overviewbullets"/>
+        <w:numPr>
+          <w:ilvl w:val="1"/>
+          <w:numId w:val="11"/>
+        </w:numPr>
+        <w:spacing w:before="0" w:after="0"/>
+        <w:ind w:hanging="357"/>
+        <w:jc w:val="left"/>
+        <w:rPr>
+          <w:rFonts w:eastAsia="MS Mincho"/>
+        </w:rPr>
+      </w:pPr>
+      <w:r>
+        <w:rPr>
+          <w:rFonts w:eastAsia="MS Mincho"/>
+        </w:rPr>
+        <w:t>Responsible for ongoing support and maintenance of local tool.</w:t>
+      </w:r>
+    </w:p>
+    <w:p>
+      <w:pPr>
+        <w:pStyle w:val="Overviewbullets"/>
+        <w:numPr>
+          <w:ilvl w:val="1"/>
+          <w:numId w:val="11"/>
+        </w:numPr>
+        <w:spacing w:before="0" w:after="0"/>
+        <w:ind w:hanging="357"/>
+        <w:jc w:val="left"/>
+        <w:rPr>
+          <w:rFonts w:eastAsia="MS Mincho"/>
+        </w:rPr>
+      </w:pPr>
+      <w:r>
+        <w:rPr>
+          <w:rFonts w:eastAsia="MS Mincho"/>
+        </w:rPr>
+        <w:t>Provided training and mentorship for other team members for use and maintenance.</w:t>
+      </w:r>
+    </w:p>
+    <w:p>
+      <w:pPr>
+        <w:pStyle w:val="Overviewbullets"/>
+        <w:spacing w:before="0" w:after="0"/>
+        <w:ind w:hanging="357"/>
+        <w:rPr>
+          <w:rFonts w:eastAsia="MS Mincho"/>
+        </w:rPr>
+      </w:pPr>
+      <w:r>
+        <w:rPr>
+          <w:rFonts w:eastAsia="MS Mincho"/>
+        </w:rPr>
+        <w:t>Universal Robot based Automated HMI Teste</w:t>
+      </w:r>
+      <w:r>
+        <w:rPr>
+          <w:rFonts w:eastAsia="MS Mincho"/>
+        </w:rPr>
+        <w:t>r</w:t>
+      </w:r>
+      <w:r>
+        <w:rPr>
+          <w:rFonts w:eastAsia="MS Mincho"/>
+        </w:rPr>
+        <w:t xml:space="preserve"> for Infotainment</w:t>
+      </w:r>
+    </w:p>
+    <w:p>
+      <w:pPr>
+        <w:pStyle w:val="Overviewbullets"/>
+        <w:numPr>
+          <w:ilvl w:val="1"/>
+          <w:numId w:val="11"/>
+        </w:numPr>
+        <w:spacing w:before="0" w:after="0"/>
+        <w:ind w:hanging="357"/>
+        <w:jc w:val="left"/>
+        <w:rPr>
+          <w:rFonts w:eastAsia="MS Mincho"/>
+        </w:rPr>
+      </w:pPr>
+      <w:r>
+        <w:rPr>
+          <w:rFonts w:eastAsia="MS Mincho"/>
+        </w:rPr>
+        <w:lastRenderedPageBreak/>
+        <w:t>Supplied, gathered, and submitted requirements to vendor.</w:t>
+      </w:r>
+    </w:p>
+    <w:p>
+      <w:pPr>
+        <w:pStyle w:val="Overviewbullets"/>
+        <w:numPr>
+          <w:ilvl w:val="1"/>
+          <w:numId w:val="11"/>
+        </w:numPr>
+        <w:spacing w:before="0" w:after="0"/>
+        <w:ind w:hanging="357"/>
+        <w:jc w:val="left"/>
+        <w:rPr>
+          <w:rFonts w:eastAsia="MS Mincho"/>
+        </w:rPr>
+      </w:pPr>
+      <w:r>
+        <w:rPr>
+          <w:rFonts w:eastAsia="MS Mincho"/>
+        </w:rPr>
+        <w:t>Oversaw design and lead team for commissioning and validation.</w:t>
+      </w:r>
+    </w:p>
+    <w:p>
+      <w:pPr>
+        <w:pStyle w:val="Overviewbullets"/>
+        <w:numPr>
+          <w:ilvl w:val="1"/>
+          <w:numId w:val="11"/>
+        </w:numPr>
+        <w:spacing w:before="0" w:after="0"/>
+        <w:ind w:hanging="357"/>
+        <w:jc w:val="left"/>
+        <w:rPr>
+          <w:rFonts w:eastAsia="MS Mincho"/>
+        </w:rPr>
+      </w:pPr>
+      <w:r>
+        <w:rPr>
+          <w:rFonts w:eastAsia="MS Mincho"/>
+        </w:rPr>
+        <w:t xml:space="preserve">Integrated solution </w:t>
+      </w:r>
+      <w:proofErr w:type="spellStart"/>
+      <w:r>
+        <w:rPr>
+          <w:rFonts w:eastAsia="MS Mincho"/>
+        </w:rPr>
+        <w:t>AutomationDesk</w:t>
+      </w:r>
+      <w:proofErr w:type="spellEnd"/>
+      <w:r>
+        <w:rPr>
+          <w:rFonts w:eastAsia="MS Mincho"/>
+        </w:rPr>
+        <w:t xml:space="preserve"> by writing and designing “library blocks” and data structures for portability and reuse of solution.</w:t>
+      </w:r>
+    </w:p>
+    <w:p>
+      <w:pPr>
+        <w:pStyle w:val="Overviewbullets"/>
+        <w:spacing w:before="0" w:after="0"/>
+        <w:ind w:hanging="357"/>
+        <w:rPr>
+          <w:rFonts w:eastAsia="MS Mincho"/>
+        </w:rPr>
+      </w:pPr>
+      <w:r>
+        <w:rPr>
+          <w:rFonts w:eastAsia="MS Mincho"/>
+        </w:rPr>
+        <w:t>Automated Locking Feature Tester</w:t>
+      </w:r>
+      <w:r>
+        <w:rPr>
+          <w:rFonts w:eastAsia="MS Mincho"/>
+        </w:rPr>
+        <w:t xml:space="preserve"> for testing of distributed locking features</w:t>
+      </w:r>
+    </w:p>
+    <w:p>
+      <w:pPr>
+        <w:pStyle w:val="Overviewbullets"/>
+        <w:numPr>
+          <w:ilvl w:val="1"/>
+          <w:numId w:val="11"/>
+        </w:numPr>
+        <w:spacing w:before="0" w:after="0"/>
+        <w:ind w:hanging="357"/>
+        <w:jc w:val="left"/>
+        <w:rPr>
+          <w:rFonts w:eastAsia="MS Mincho"/>
+        </w:rPr>
+      </w:pPr>
+      <w:r>
+        <w:rPr>
+          <w:rFonts w:eastAsia="MS Mincho"/>
+        </w:rPr>
+        <w:t>Designed, modelled, and evaluated parts and assemblies for fixturing using CATIA.</w:t>
+      </w:r>
+    </w:p>
+    <w:p>
+      <w:pPr>
+        <w:pStyle w:val="Overviewbullets"/>
+        <w:numPr>
+          <w:ilvl w:val="1"/>
+          <w:numId w:val="11"/>
+        </w:numPr>
+        <w:spacing w:before="0" w:after="0"/>
+        <w:ind w:hanging="357"/>
+        <w:jc w:val="left"/>
+        <w:rPr>
+          <w:rFonts w:eastAsia="MS Mincho"/>
+        </w:rPr>
+      </w:pPr>
+      <w:r>
+        <w:rPr>
+          <w:rFonts w:eastAsia="MS Mincho"/>
+        </w:rPr>
+        <w:t>Worked closely with other engineers to write and modify smart motor controller code for to better suite the application.</w:t>
+      </w:r>
+    </w:p>
+    <w:p>
+      <w:pPr>
+        <w:pStyle w:val="Overviewbullets"/>
+        <w:numPr>
+          <w:ilvl w:val="0"/>
+          <w:numId w:val="0"/>
+        </w:numPr>
+        <w:spacing w:before="0" w:after="0"/>
+        <w:ind w:left="1083"/>
+        <w:jc w:val="left"/>
+        <w:rPr>
+          <w:rFonts w:eastAsia="MS Mincho"/>
+        </w:rPr>
+      </w:pPr>
+    </w:p>
+    <w:p>
+      <w:pPr>
+        <w:pStyle w:val="JobTitlebold"/>
+        <w:rPr>
+          <w:rFonts w:eastAsia="MS Mincho"/>
+        </w:rPr>
+      </w:pPr>
+      <w:r>
+        <w:rPr>
+          <w:rFonts w:eastAsia="MS Mincho"/>
+        </w:rPr>
+        <w:t xml:space="preserve">HIL </w:t>
+      </w:r>
+      <w:r>
+        <w:rPr>
+          <w:rFonts w:eastAsia="MS Mincho"/>
+        </w:rPr>
+        <w:t>Engineer</w:t>
+      </w:r>
+      <w:r>
+        <w:rPr>
+          <w:rFonts w:eastAsia="MS Mincho"/>
+        </w:rPr>
+        <w:t>, Ford Motor Company</w:t>
+      </w:r>
+    </w:p>
+    <w:p>
+      <w:pPr>
+        <w:pStyle w:val="OrganizationName"/>
+        <w:spacing w:after="120"/>
+        <w:rPr>
+          <w:rFonts w:eastAsia="MS Mincho"/>
+        </w:rPr>
+      </w:pPr>
+      <w:r>
+        <w:rPr>
+          <w:rFonts w:eastAsia="MS Mincho"/>
+        </w:rPr>
         <w:t>Dearborn, Michigan, USA (</w:t>
       </w:r>
       <w:r>
@@ -355,13 +1011,348 @@
         <w:rPr>
           <w:rFonts w:eastAsia="MS Mincho"/>
         </w:rPr>
-        <w:t>3 – Present</w:t>
+        <w:t xml:space="preserve">3 – </w:t>
+      </w:r>
+      <w:r>
+        <w:rPr>
+          <w:rFonts w:eastAsia="MS Mincho"/>
+        </w:rPr>
+        <w:t>December 2014</w:t>
       </w:r>
       <w:r>
         <w:rPr>
           <w:rFonts w:eastAsia="MS Mincho"/>
         </w:rPr>
         <w:t>)</w:t>
+      </w:r>
+    </w:p>
+    <w:p>
+      <w:pPr>
+        <w:pStyle w:val="Overviewbullets"/>
+        <w:spacing w:before="0" w:after="0"/>
+        <w:ind w:left="357" w:hanging="357"/>
+        <w:jc w:val="left"/>
+        <w:rPr>
+          <w:rFonts w:eastAsia="MS Mincho"/>
+        </w:rPr>
+      </w:pPr>
+      <w:r>
+        <w:rPr>
+          <w:rFonts w:eastAsia="MS Mincho"/>
+        </w:rPr>
+        <w:t>Test Bench BOM validator and parts acquisition</w:t>
+      </w:r>
+    </w:p>
+    <w:p>
+      <w:pPr>
+        <w:pStyle w:val="Overviewbullets"/>
+        <w:numPr>
+          <w:ilvl w:val="1"/>
+          <w:numId w:val="11"/>
+        </w:numPr>
+        <w:spacing w:before="0" w:after="0"/>
+        <w:jc w:val="left"/>
+        <w:rPr>
+          <w:rFonts w:eastAsia="MS Mincho"/>
+        </w:rPr>
+      </w:pPr>
+      <w:r>
+        <w:rPr>
+          <w:rFonts w:eastAsia="MS Mincho"/>
+        </w:rPr>
+        <w:t>Identified and ordered parts for two concurrent programs</w:t>
+      </w:r>
+    </w:p>
+    <w:p>
+      <w:pPr>
+        <w:pStyle w:val="Overviewbullets"/>
+        <w:numPr>
+          <w:ilvl w:val="1"/>
+          <w:numId w:val="11"/>
+        </w:numPr>
+        <w:spacing w:before="0" w:after="0"/>
+        <w:jc w:val="left"/>
+        <w:rPr>
+          <w:rFonts w:eastAsia="MS Mincho"/>
+        </w:rPr>
+      </w:pPr>
+      <w:r>
+        <w:rPr>
+          <w:rFonts w:eastAsia="MS Mincho"/>
+        </w:rPr>
+        <w:t xml:space="preserve">Involved in part tracking and </w:t>
+      </w:r>
+    </w:p>
+    <w:p>
+      <w:pPr>
+        <w:pStyle w:val="Overviewbullets"/>
+        <w:numPr>
+          <w:ilvl w:val="1"/>
+          <w:numId w:val="11"/>
+        </w:numPr>
+        <w:spacing w:before="0" w:after="0"/>
+        <w:jc w:val="left"/>
+        <w:rPr>
+          <w:rFonts w:eastAsia="MS Mincho"/>
+        </w:rPr>
+      </w:pPr>
+      <w:r>
+        <w:rPr>
+          <w:rFonts w:eastAsia="MS Mincho"/>
+        </w:rPr>
+        <w:t>Collaborated with suppliers, engineers, purchasers to resolve issues</w:t>
+      </w:r>
+    </w:p>
+    <w:p>
+      <w:pPr>
+        <w:pStyle w:val="Overviewbullets"/>
+        <w:spacing w:before="0" w:after="0"/>
+        <w:rPr>
+          <w:rFonts w:eastAsia="MS Mincho"/>
+        </w:rPr>
+      </w:pPr>
+      <w:r>
+        <w:rPr>
+          <w:rFonts w:eastAsia="MS Mincho"/>
+        </w:rPr>
+        <w:t>Local Lead for global communicatio</w:t>
+      </w:r>
+      <w:r>
+        <w:rPr>
+          <w:rFonts w:eastAsia="MS Mincho"/>
+        </w:rPr>
+        <w:t>n grou</w:t>
+      </w:r>
+      <w:r>
+        <w:rPr>
+          <w:rFonts w:eastAsia="MS Mincho"/>
+        </w:rPr>
+        <w:t>p</w:t>
+      </w:r>
+    </w:p>
+    <w:p>
+      <w:pPr>
+        <w:pStyle w:val="Overviewbullets"/>
+        <w:spacing w:before="0" w:after="0"/>
+        <w:ind w:left="357" w:hanging="357"/>
+        <w:jc w:val="left"/>
+        <w:rPr>
+          <w:rFonts w:eastAsia="MS Mincho"/>
+        </w:rPr>
+      </w:pPr>
+      <w:r>
+        <w:rPr>
+          <w:rFonts w:eastAsia="MS Mincho"/>
+        </w:rPr>
+        <w:t>Power-train subsystem lead</w:t>
+      </w:r>
+    </w:p>
+    <w:p>
+      <w:pPr>
+        <w:pStyle w:val="Overviewbullets"/>
+        <w:numPr>
+          <w:ilvl w:val="1"/>
+          <w:numId w:val="11"/>
+        </w:numPr>
+        <w:spacing w:before="0" w:after="0"/>
+        <w:jc w:val="left"/>
+        <w:rPr>
+          <w:rFonts w:eastAsia="MS Mincho"/>
+        </w:rPr>
+      </w:pPr>
+      <w:r>
+        <w:rPr>
+          <w:rFonts w:eastAsia="MS Mincho"/>
+        </w:rPr>
+        <w:t>Collected and reviewed ECU data sheets and system schematics</w:t>
+      </w:r>
+    </w:p>
+    <w:p>
+      <w:pPr>
+        <w:pStyle w:val="Overviewbullets"/>
+        <w:numPr>
+          <w:ilvl w:val="1"/>
+          <w:numId w:val="11"/>
+        </w:numPr>
+        <w:spacing w:before="0" w:after="0"/>
+        <w:jc w:val="left"/>
+        <w:rPr>
+          <w:rFonts w:eastAsia="MS Mincho"/>
+        </w:rPr>
+      </w:pPr>
+      <w:r>
+        <w:rPr>
+          <w:rFonts w:eastAsia="MS Mincho"/>
+        </w:rPr>
+        <w:t xml:space="preserve">Conducted signal list reviews and commissioned </w:t>
+      </w:r>
+      <w:proofErr w:type="spellStart"/>
+      <w:r>
+        <w:rPr>
+          <w:rFonts w:eastAsia="MS Mincho"/>
+        </w:rPr>
+        <w:t>dSPACE</w:t>
+      </w:r>
+      <w:proofErr w:type="spellEnd"/>
+      <w:r>
+        <w:rPr>
+          <w:rFonts w:eastAsia="MS Mincho"/>
+        </w:rPr>
+        <w:t xml:space="preserve"> HIL rack</w:t>
+      </w:r>
+    </w:p>
+    <w:p>
+      <w:pPr>
+        <w:pStyle w:val="Overviewbullets"/>
+        <w:numPr>
+          <w:ilvl w:val="1"/>
+          <w:numId w:val="11"/>
+        </w:numPr>
+        <w:spacing w:before="0" w:after="0"/>
+        <w:jc w:val="left"/>
+        <w:rPr>
+          <w:rFonts w:eastAsia="MS Mincho"/>
+        </w:rPr>
+      </w:pPr>
+      <w:r>
+        <w:rPr>
+          <w:rFonts w:eastAsia="MS Mincho"/>
+        </w:rPr>
+        <w:t>Coordinated testing efforts on rack</w:t>
+      </w:r>
+    </w:p>
+    <w:p>
+      <w:pPr>
+        <w:pStyle w:val="Overviewbullets"/>
+        <w:numPr>
+          <w:ilvl w:val="1"/>
+          <w:numId w:val="11"/>
+        </w:numPr>
+        <w:spacing w:before="0" w:after="0"/>
+        <w:jc w:val="left"/>
+        <w:rPr>
+          <w:rFonts w:eastAsia="MS Mincho"/>
+        </w:rPr>
+      </w:pPr>
+      <w:r>
+        <w:rPr>
+          <w:rFonts w:eastAsia="MS Mincho"/>
+        </w:rPr>
+        <w:t>Used Simulink to modify and create functionality</w:t>
+      </w:r>
+      <w:r>
+        <w:rPr>
+          <w:rFonts w:eastAsia="MS Mincho"/>
+        </w:rPr>
+        <w:t xml:space="preserve"> for HIL models in conjunction with </w:t>
+      </w:r>
+      <w:proofErr w:type="spellStart"/>
+      <w:r>
+        <w:rPr>
+          <w:rFonts w:eastAsia="MS Mincho"/>
+        </w:rPr>
+        <w:t>dSPACE</w:t>
+      </w:r>
+      <w:proofErr w:type="spellEnd"/>
+      <w:r>
+        <w:rPr>
+          <w:rFonts w:eastAsia="MS Mincho"/>
+        </w:rPr>
+        <w:t xml:space="preserve"> libraries </w:t>
+      </w:r>
+      <w:bookmarkStart w:id="0" w:name="_GoBack"/>
+      <w:bookmarkEnd w:id="0"/>
+    </w:p>
+    <w:p>
+      <w:pPr>
+        <w:pStyle w:val="Overviewbullets"/>
+        <w:spacing w:before="0" w:after="0"/>
+        <w:rPr>
+          <w:rFonts w:eastAsia="MS Mincho"/>
+        </w:rPr>
+      </w:pPr>
+      <w:r>
+        <w:rPr>
+          <w:rFonts w:eastAsia="MS Mincho"/>
+        </w:rPr>
+        <w:t>License manager</w:t>
+      </w:r>
+    </w:p>
+    <w:p>
+      <w:pPr>
+        <w:pStyle w:val="Overviewbullets"/>
+        <w:numPr>
+          <w:ilvl w:val="1"/>
+          <w:numId w:val="11"/>
+        </w:numPr>
+        <w:spacing w:before="0" w:after="0"/>
+        <w:rPr>
+          <w:rFonts w:eastAsia="MS Mincho"/>
+        </w:rPr>
+      </w:pPr>
+      <w:r>
+        <w:rPr>
+          <w:rFonts w:eastAsia="MS Mincho"/>
+        </w:rPr>
+        <w:t xml:space="preserve">Restructured </w:t>
+      </w:r>
+      <w:proofErr w:type="spellStart"/>
+      <w:r>
+        <w:rPr>
+          <w:rFonts w:eastAsia="MS Mincho"/>
+        </w:rPr>
+        <w:t>dSPACE</w:t>
+      </w:r>
+      <w:proofErr w:type="spellEnd"/>
+      <w:r>
+        <w:rPr>
+          <w:rFonts w:eastAsia="MS Mincho"/>
+        </w:rPr>
+        <w:t xml:space="preserve"> license scheme to maximize usage and minimize cost</w:t>
+      </w:r>
+    </w:p>
+    <w:p>
+      <w:pPr>
+        <w:pStyle w:val="Overviewbullets"/>
+        <w:numPr>
+          <w:ilvl w:val="1"/>
+          <w:numId w:val="11"/>
+        </w:numPr>
+        <w:spacing w:before="0" w:after="0"/>
+        <w:rPr>
+          <w:rFonts w:eastAsia="MS Mincho"/>
+        </w:rPr>
+      </w:pPr>
+      <w:r>
+        <w:rPr>
+          <w:rFonts w:eastAsia="MS Mincho"/>
+        </w:rPr>
+        <w:t>Responsible for maintaining and procurement of all license for the lab with total cost of ~ 1000 000 USD and maintenance fees of about ~120k USD</w:t>
+      </w:r>
+    </w:p>
+    <w:p>
+      <w:pPr>
+        <w:pStyle w:val="Overviewbullets"/>
+        <w:numPr>
+          <w:ilvl w:val="1"/>
+          <w:numId w:val="11"/>
+        </w:numPr>
+        <w:spacing w:before="0" w:after="0"/>
+        <w:rPr>
+          <w:rFonts w:eastAsia="MS Mincho"/>
+        </w:rPr>
+      </w:pPr>
+      <w:r>
+        <w:rPr>
+          <w:rFonts w:eastAsia="MS Mincho"/>
+        </w:rPr>
+        <w:t>Worked with multiple suppliers and vendors to get quotes to fit the lab’s needs</w:t>
+      </w:r>
+      <w:r>
+        <w:rPr>
+          <w:rFonts w:eastAsia="MS Mincho"/>
+        </w:rPr>
+        <w:tab/>
       </w:r>
     </w:p>
     <w:p>
@@ -378,784 +1369,6 @@
           <w:rFonts w:eastAsia="MS Mincho"/>
         </w:rPr>
       </w:pPr>
-      <w:r>
-        <w:rPr>
-          <w:rFonts w:eastAsia="MS Mincho"/>
-        </w:rPr>
-        <w:t xml:space="preserve">Responsible for delivery and design of automation solutions in addition to providing group-wide IT support. </w:t>
-      </w:r>
-    </w:p>
-    <w:p>
-      <w:pPr>
-        <w:pStyle w:val="Overviewbullets"/>
-        <w:numPr>
-          <w:ilvl w:val="0"/>
-          <w:numId w:val="0"/>
-        </w:numPr>
-        <w:spacing w:before="0" w:after="0"/>
-        <w:ind w:left="360" w:hanging="360"/>
-        <w:jc w:val="left"/>
-        <w:rPr>
-          <w:rFonts w:eastAsia="MS Mincho"/>
-        </w:rPr>
-      </w:pPr>
-      <w:r>
-        <w:rPr>
-          <w:rFonts w:eastAsia="MS Mincho"/>
-        </w:rPr>
-        <w:t xml:space="preserve">Collaborated in a team of over 20 people including members Onsite (North America) and Offshore (India) </w:t>
-      </w:r>
-      <w:r>
-        <w:rPr>
-          <w:rFonts w:eastAsia="MS Mincho"/>
-        </w:rPr>
-        <w:t xml:space="preserve">as </w:t>
-      </w:r>
-    </w:p>
-    <w:p>
-      <w:pPr>
-        <w:pStyle w:val="Overviewbullets"/>
-        <w:numPr>
-          <w:ilvl w:val="0"/>
-          <w:numId w:val="0"/>
-        </w:numPr>
-        <w:spacing w:before="0" w:after="0"/>
-        <w:ind w:left="360" w:hanging="360"/>
-        <w:jc w:val="left"/>
-        <w:rPr>
-          <w:rFonts w:eastAsia="MS Mincho"/>
-        </w:rPr>
-      </w:pPr>
-      <w:r>
-        <w:rPr>
-          <w:rFonts w:eastAsia="MS Mincho"/>
-        </w:rPr>
-        <w:t xml:space="preserve">Version Control (SVN) repository lead. Provided Onsite group with Python scripting support and mentorship </w:t>
-      </w:r>
-    </w:p>
-    <w:p>
-      <w:pPr>
-        <w:pStyle w:val="Overviewbullets"/>
-        <w:numPr>
-          <w:ilvl w:val="0"/>
-          <w:numId w:val="0"/>
-        </w:numPr>
-        <w:spacing w:before="0" w:after="0"/>
-        <w:ind w:left="360" w:hanging="360"/>
-        <w:jc w:val="left"/>
-        <w:rPr>
-          <w:rFonts w:eastAsia="MS Mincho"/>
-        </w:rPr>
-      </w:pPr>
-      <w:r>
-        <w:rPr>
-          <w:rFonts w:eastAsia="MS Mincho"/>
-        </w:rPr>
-        <w:t xml:space="preserve">of students in addition to new team members on best practices for creation of automation solutions. Also </w:t>
-      </w:r>
-    </w:p>
-    <w:p>
-      <w:pPr>
-        <w:pStyle w:val="Overviewbullets"/>
-        <w:numPr>
-          <w:ilvl w:val="0"/>
-          <w:numId w:val="0"/>
-        </w:numPr>
-        <w:spacing w:before="0" w:after="0"/>
-        <w:ind w:left="360" w:hanging="360"/>
-        <w:jc w:val="left"/>
-        <w:rPr>
-          <w:rFonts w:eastAsia="MS Mincho"/>
-        </w:rPr>
-      </w:pPr>
-      <w:r>
-        <w:rPr>
-          <w:rFonts w:eastAsia="MS Mincho"/>
-        </w:rPr>
-        <w:t>had exposure to dSPACE hardware and HIL modelling using Simulink.</w:t>
-      </w:r>
-    </w:p>
-    <w:p>
-      <w:pPr>
-        <w:pStyle w:val="Overviewbullets"/>
-        <w:numPr>
-          <w:ilvl w:val="0"/>
-          <w:numId w:val="0"/>
-        </w:numPr>
-        <w:spacing w:before="0" w:after="0"/>
-        <w:ind w:left="360" w:hanging="360"/>
-        <w:jc w:val="left"/>
-        <w:rPr>
-          <w:rFonts w:eastAsia="MS Mincho"/>
-        </w:rPr>
-      </w:pPr>
-    </w:p>
-    <w:p>
-      <w:pPr>
-        <w:pStyle w:val="Overviewbullets"/>
-        <w:numPr>
-          <w:ilvl w:val="0"/>
-          <w:numId w:val="0"/>
-        </w:numPr>
-        <w:spacing w:before="0" w:after="0"/>
-        <w:jc w:val="left"/>
-        <w:rPr>
-          <w:rFonts w:eastAsia="MS Mincho"/>
-        </w:rPr>
-      </w:pPr>
-      <w:r>
-        <w:rPr>
-          <w:rFonts w:eastAsia="MS Mincho"/>
-        </w:rPr>
-        <w:t xml:space="preserve">Recent </w:t>
-      </w:r>
-      <w:r>
-        <w:rPr>
-          <w:rFonts w:eastAsia="MS Mincho"/>
-        </w:rPr>
-        <w:t>Projects:</w:t>
-      </w:r>
-    </w:p>
-    <w:p>
-      <w:pPr>
-        <w:pStyle w:val="Overviewbullets"/>
-        <w:numPr>
-          <w:ilvl w:val="1"/>
-          <w:numId w:val="11"/>
-        </w:numPr>
-        <w:spacing w:before="0" w:after="0"/>
-        <w:jc w:val="left"/>
-        <w:rPr>
-          <w:rFonts w:eastAsia="MS Mincho"/>
-          <w:u w:val="single"/>
-        </w:rPr>
-      </w:pPr>
-      <w:r>
-        <w:rPr>
-          <w:rFonts w:eastAsia="MS Mincho"/>
-          <w:u w:val="single"/>
-        </w:rPr>
-        <w:t xml:space="preserve">Manual Testing </w:t>
-      </w:r>
-      <w:r>
-        <w:rPr>
-          <w:rFonts w:eastAsia="MS Mincho"/>
-          <w:u w:val="single"/>
-        </w:rPr>
-        <w:t xml:space="preserve">Interface Standardization and </w:t>
-      </w:r>
-      <w:r>
-        <w:rPr>
-          <w:rFonts w:eastAsia="MS Mincho"/>
-          <w:u w:val="single"/>
-        </w:rPr>
-        <w:t>Framework:</w:t>
-      </w:r>
-    </w:p>
-    <w:p>
-      <w:pPr>
-        <w:pStyle w:val="Overviewbullets"/>
-        <w:numPr>
-          <w:ilvl w:val="2"/>
-          <w:numId w:val="11"/>
-        </w:numPr>
-        <w:spacing w:before="0" w:after="0"/>
-        <w:jc w:val="left"/>
-        <w:rPr>
-          <w:rFonts w:eastAsia="MS Mincho"/>
-          <w:u w:val="single"/>
-        </w:rPr>
-      </w:pPr>
-      <w:r>
-        <w:rPr>
-          <w:rFonts w:eastAsia="MS Mincho"/>
-        </w:rPr>
-        <w:t>Led a team of engineers to design a set of standard test layouts to increase efficiency of manual testing execution.</w:t>
-      </w:r>
-    </w:p>
-    <w:p>
-      <w:pPr>
-        <w:pStyle w:val="Overviewbullets"/>
-        <w:numPr>
-          <w:ilvl w:val="2"/>
-          <w:numId w:val="11"/>
-        </w:numPr>
-        <w:spacing w:before="0" w:after="0"/>
-        <w:jc w:val="left"/>
-        <w:rPr>
-          <w:rFonts w:eastAsia="MS Mincho"/>
-          <w:u w:val="single"/>
-        </w:rPr>
-      </w:pPr>
-      <w:r>
-        <w:rPr>
-          <w:rFonts w:eastAsia="MS Mincho"/>
-        </w:rPr>
-        <w:t>Created scalable framework using Con</w:t>
-      </w:r>
-      <w:r>
-        <w:rPr>
-          <w:rFonts w:eastAsia="MS Mincho"/>
-        </w:rPr>
-        <w:t>tr</w:t>
-      </w:r>
-      <w:r>
-        <w:rPr>
-          <w:rFonts w:eastAsia="MS Mincho"/>
-        </w:rPr>
-        <w:t xml:space="preserve">olDesk Next Generation and Python </w:t>
-      </w:r>
-      <w:r>
-        <w:rPr>
-          <w:rFonts w:eastAsia="MS Mincho"/>
-        </w:rPr>
-        <w:t>to control testing interface based on ease of use and minimal downtime for testers.</w:t>
-      </w:r>
-    </w:p>
-    <w:p>
-      <w:pPr>
-        <w:pStyle w:val="Overviewbullets"/>
-        <w:numPr>
-          <w:ilvl w:val="1"/>
-          <w:numId w:val="11"/>
-        </w:numPr>
-        <w:spacing w:before="0" w:after="0"/>
-        <w:jc w:val="left"/>
-        <w:rPr>
-          <w:rFonts w:eastAsia="MS Mincho"/>
-          <w:u w:val="single"/>
-        </w:rPr>
-      </w:pPr>
-      <w:r>
-        <w:rPr>
-          <w:rFonts w:eastAsia="MS Mincho"/>
-          <w:u w:val="single"/>
-        </w:rPr>
-        <w:t>Appium Based Phone Automator for HIL:</w:t>
-      </w:r>
-    </w:p>
-    <w:p>
-      <w:pPr>
-        <w:pStyle w:val="Overviewbullets"/>
-        <w:numPr>
-          <w:ilvl w:val="2"/>
-          <w:numId w:val="11"/>
-        </w:numPr>
-        <w:spacing w:before="0" w:after="0"/>
-        <w:jc w:val="left"/>
-        <w:rPr>
-          <w:rFonts w:eastAsia="MS Mincho"/>
-          <w:u w:val="single"/>
-        </w:rPr>
-      </w:pPr>
-      <w:r>
-        <w:rPr>
-          <w:rFonts w:eastAsia="MS Mincho"/>
-        </w:rPr>
-        <w:t>Researched and evaluated multiple options for Phone automation for HIL.</w:t>
-      </w:r>
-    </w:p>
-    <w:p>
-      <w:pPr>
-        <w:pStyle w:val="Overviewbullets"/>
-        <w:numPr>
-          <w:ilvl w:val="2"/>
-          <w:numId w:val="11"/>
-        </w:numPr>
-        <w:spacing w:before="0" w:after="0"/>
-        <w:jc w:val="left"/>
-        <w:rPr>
-          <w:rFonts w:eastAsia="MS Mincho"/>
-          <w:u w:val="single"/>
-        </w:rPr>
-      </w:pPr>
-      <w:r>
-        <w:rPr>
-          <w:rFonts w:eastAsia="MS Mincho"/>
-        </w:rPr>
-        <w:t>Created simple proof of concept to prove out strategy.</w:t>
-      </w:r>
-    </w:p>
-    <w:p>
-      <w:pPr>
-        <w:pStyle w:val="Overviewbullets"/>
-        <w:numPr>
-          <w:ilvl w:val="2"/>
-          <w:numId w:val="11"/>
-        </w:numPr>
-        <w:spacing w:before="0" w:after="0"/>
-        <w:jc w:val="left"/>
-        <w:rPr>
-          <w:rFonts w:eastAsia="MS Mincho"/>
-          <w:u w:val="single"/>
-        </w:rPr>
-      </w:pPr>
-      <w:r>
-        <w:rPr>
-          <w:rFonts w:eastAsia="MS Mincho"/>
-        </w:rPr>
-        <w:t>Mentored new team members on Python best practices and guided creation of full solution.</w:t>
-      </w:r>
-    </w:p>
-    <w:p>
-      <w:pPr>
-        <w:pStyle w:val="Overviewbullets"/>
-        <w:numPr>
-          <w:ilvl w:val="2"/>
-          <w:numId w:val="11"/>
-        </w:numPr>
-        <w:spacing w:before="0" w:after="0"/>
-        <w:jc w:val="left"/>
-        <w:rPr>
-          <w:rFonts w:eastAsia="MS Mincho"/>
-          <w:u w:val="single"/>
-        </w:rPr>
-      </w:pPr>
-      <w:r>
-        <w:rPr>
-          <w:rFonts w:eastAsia="MS Mincho"/>
-        </w:rPr>
-        <w:t>Collaborated with Test Engineers and Junior Automation Engineers to assist integration with existing AutomationDesk framework.</w:t>
-      </w:r>
-    </w:p>
-    <w:p>
-      <w:pPr>
-        <w:pStyle w:val="Overviewbullets"/>
-        <w:numPr>
-          <w:ilvl w:val="1"/>
-          <w:numId w:val="11"/>
-        </w:numPr>
-        <w:spacing w:before="0" w:after="0"/>
-        <w:jc w:val="left"/>
-        <w:rPr>
-          <w:rFonts w:eastAsia="MS Mincho"/>
-        </w:rPr>
-      </w:pPr>
-      <w:r>
-        <w:rPr>
-          <w:rFonts w:eastAsia="MS Mincho"/>
-          <w:u w:val="single"/>
-        </w:rPr>
-        <w:t>Squish</w:t>
-      </w:r>
-      <w:r>
-        <w:rPr>
-          <w:rFonts w:eastAsia="MS Mincho"/>
-          <w:u w:val="single"/>
-        </w:rPr>
-        <w:t xml:space="preserve"> Based Automated GUI Teste</w:t>
-      </w:r>
-      <w:r>
-        <w:rPr>
-          <w:rFonts w:eastAsia="MS Mincho"/>
-          <w:u w:val="single"/>
-        </w:rPr>
-        <w:t>r:</w:t>
-      </w:r>
-      <w:r>
-        <w:rPr>
-          <w:rFonts w:eastAsia="MS Mincho"/>
-        </w:rPr>
-        <w:t xml:space="preserve"> for Gen 3.0 Sync Module using Python 3.x</w:t>
-      </w:r>
-    </w:p>
-    <w:p>
-      <w:pPr>
-        <w:pStyle w:val="Overviewbullets"/>
-        <w:numPr>
-          <w:ilvl w:val="2"/>
-          <w:numId w:val="11"/>
-        </w:numPr>
-        <w:spacing w:before="0" w:after="0"/>
-        <w:jc w:val="left"/>
-        <w:rPr>
-          <w:rFonts w:eastAsia="MS Mincho"/>
-        </w:rPr>
-      </w:pPr>
-      <w:r>
-        <w:rPr>
-          <w:rFonts w:eastAsia="MS Mincho"/>
-        </w:rPr>
-        <w:t>Independently m</w:t>
-      </w:r>
-      <w:r>
-        <w:rPr>
-          <w:rFonts w:eastAsia="MS Mincho"/>
-        </w:rPr>
-        <w:t xml:space="preserve">odified and extended pre-existing code from an off-shore team </w:t>
-      </w:r>
-      <w:r>
-        <w:rPr>
-          <w:rFonts w:eastAsia="MS Mincho"/>
-        </w:rPr>
-        <w:t xml:space="preserve">for </w:t>
-      </w:r>
-      <w:r>
-        <w:rPr>
-          <w:rFonts w:eastAsia="MS Mincho"/>
-        </w:rPr>
-        <w:t>local lab’s needs</w:t>
-      </w:r>
-      <w:r>
-        <w:rPr>
-          <w:rFonts w:eastAsia="MS Mincho"/>
-        </w:rPr>
-        <w:t xml:space="preserve"> under time pressure.</w:t>
-      </w:r>
-    </w:p>
-    <w:p>
-      <w:pPr>
-        <w:pStyle w:val="Overviewbullets"/>
-        <w:numPr>
-          <w:ilvl w:val="2"/>
-          <w:numId w:val="11"/>
-        </w:numPr>
-        <w:spacing w:before="0" w:after="0"/>
-        <w:jc w:val="left"/>
-        <w:rPr>
-          <w:rFonts w:eastAsia="MS Mincho"/>
-        </w:rPr>
-      </w:pPr>
-      <w:r>
-        <w:rPr>
-          <w:rFonts w:eastAsia="MS Mincho"/>
-        </w:rPr>
-        <w:t>Integrated modified solution into local HIL and Automatio</w:t>
-      </w:r>
-      <w:r>
-        <w:rPr>
-          <w:rFonts w:eastAsia="MS Mincho"/>
-        </w:rPr>
-        <w:t>nDesk</w:t>
-      </w:r>
-      <w:r>
-        <w:rPr>
-          <w:rFonts w:eastAsia="MS Mincho"/>
-        </w:rPr>
-        <w:t xml:space="preserve"> frameworks</w:t>
-      </w:r>
-      <w:r>
-        <w:rPr>
-          <w:rFonts w:eastAsia="MS Mincho"/>
-        </w:rPr>
-        <w:t xml:space="preserve"> while </w:t>
-      </w:r>
-      <w:r>
-        <w:rPr>
-          <w:rFonts w:eastAsia="MS Mincho"/>
-        </w:rPr>
-        <w:t>ke</w:t>
-      </w:r>
-      <w:r>
-        <w:rPr>
-          <w:rFonts w:eastAsia="MS Mincho"/>
-        </w:rPr>
-        <w:t xml:space="preserve">eping pace with </w:t>
-      </w:r>
-      <w:r>
-        <w:rPr>
-          <w:rFonts w:eastAsia="MS Mincho"/>
-        </w:rPr>
-        <w:t xml:space="preserve">early stage </w:t>
-      </w:r>
-      <w:r>
-        <w:rPr>
-          <w:rFonts w:eastAsia="MS Mincho"/>
-        </w:rPr>
-        <w:t>s</w:t>
-      </w:r>
-      <w:r>
-        <w:rPr>
-          <w:rFonts w:eastAsia="MS Mincho"/>
-        </w:rPr>
-        <w:t>oftware interface changes</w:t>
-      </w:r>
-      <w:r>
-        <w:rPr>
-          <w:rFonts w:eastAsia="MS Mincho"/>
-        </w:rPr>
-        <w:t>.</w:t>
-      </w:r>
-    </w:p>
-    <w:p>
-      <w:pPr>
-        <w:pStyle w:val="Overviewbullets"/>
-        <w:numPr>
-          <w:ilvl w:val="2"/>
-          <w:numId w:val="11"/>
-        </w:numPr>
-        <w:spacing w:before="0" w:after="0"/>
-        <w:jc w:val="left"/>
-        <w:rPr>
-          <w:rFonts w:eastAsia="MS Mincho"/>
-        </w:rPr>
-      </w:pPr>
-      <w:r>
-        <w:rPr>
-          <w:rFonts w:eastAsia="MS Mincho"/>
-        </w:rPr>
-        <w:t xml:space="preserve">Responsible for ongoing support and maintenance </w:t>
-      </w:r>
-      <w:r>
-        <w:rPr>
-          <w:rFonts w:eastAsia="MS Mincho"/>
-        </w:rPr>
-        <w:t xml:space="preserve">of </w:t>
-      </w:r>
-      <w:r>
-        <w:rPr>
-          <w:rFonts w:eastAsia="MS Mincho"/>
-        </w:rPr>
-        <w:t xml:space="preserve">local </w:t>
-      </w:r>
-      <w:r>
-        <w:rPr>
-          <w:rFonts w:eastAsia="MS Mincho"/>
-        </w:rPr>
-        <w:t>tool</w:t>
-      </w:r>
-      <w:r>
-        <w:rPr>
-          <w:rFonts w:eastAsia="MS Mincho"/>
-        </w:rPr>
-        <w:t>.</w:t>
-      </w:r>
-    </w:p>
-    <w:p>
-      <w:pPr>
-        <w:pStyle w:val="Overviewbullets"/>
-        <w:numPr>
-          <w:ilvl w:val="2"/>
-          <w:numId w:val="11"/>
-        </w:numPr>
-        <w:spacing w:before="0" w:after="0"/>
-        <w:jc w:val="left"/>
-        <w:rPr>
-          <w:rFonts w:eastAsia="MS Mincho"/>
-        </w:rPr>
-      </w:pPr>
-      <w:r>
-        <w:rPr>
-          <w:rFonts w:eastAsia="MS Mincho"/>
-        </w:rPr>
-        <w:t>Provided training and mentorship for other team members for use and maintenance.</w:t>
-      </w:r>
-    </w:p>
-    <w:p>
-      <w:pPr>
-        <w:pStyle w:val="Overviewbullets"/>
-        <w:numPr>
-          <w:ilvl w:val="1"/>
-          <w:numId w:val="11"/>
-        </w:numPr>
-        <w:spacing w:before="0" w:after="0"/>
-        <w:jc w:val="left"/>
-        <w:rPr>
-          <w:rFonts w:eastAsia="MS Mincho"/>
-        </w:rPr>
-      </w:pPr>
-      <w:r>
-        <w:rPr>
-          <w:rFonts w:eastAsia="MS Mincho"/>
-          <w:u w:val="single"/>
-        </w:rPr>
-        <w:t>Universal Robot based Automated HMI Tester</w:t>
-      </w:r>
-      <w:r>
-        <w:rPr>
-          <w:rFonts w:eastAsia="MS Mincho"/>
-          <w:u w:val="single"/>
-        </w:rPr>
-        <w:t>:</w:t>
-      </w:r>
-      <w:r>
-        <w:rPr>
-          <w:rFonts w:eastAsia="MS Mincho"/>
-        </w:rPr>
-        <w:t xml:space="preserve"> for Infotainment</w:t>
-      </w:r>
-    </w:p>
-    <w:p>
-      <w:pPr>
-        <w:pStyle w:val="Overviewbullets"/>
-        <w:numPr>
-          <w:ilvl w:val="2"/>
-          <w:numId w:val="11"/>
-        </w:numPr>
-        <w:spacing w:before="0" w:after="0"/>
-        <w:jc w:val="left"/>
-        <w:rPr>
-          <w:rFonts w:eastAsia="MS Mincho"/>
-        </w:rPr>
-      </w:pPr>
-      <w:r>
-        <w:rPr>
-          <w:rFonts w:eastAsia="MS Mincho"/>
-        </w:rPr>
-        <w:t>Supplied, gathered, and submitted requirements to vendor.</w:t>
-      </w:r>
-    </w:p>
-    <w:p>
-      <w:pPr>
-        <w:pStyle w:val="Overviewbullets"/>
-        <w:numPr>
-          <w:ilvl w:val="2"/>
-          <w:numId w:val="11"/>
-        </w:numPr>
-        <w:spacing w:before="0" w:after="0"/>
-        <w:jc w:val="left"/>
-        <w:rPr>
-          <w:rFonts w:eastAsia="MS Mincho"/>
-        </w:rPr>
-      </w:pPr>
-      <w:r>
-        <w:rPr>
-          <w:rFonts w:eastAsia="MS Mincho"/>
-        </w:rPr>
-        <w:t>Oversaw design and lead team for commissioning and validation.</w:t>
-      </w:r>
-    </w:p>
-    <w:p>
-      <w:pPr>
-        <w:pStyle w:val="Overviewbullets"/>
-        <w:numPr>
-          <w:ilvl w:val="2"/>
-          <w:numId w:val="11"/>
-        </w:numPr>
-        <w:spacing w:before="0" w:after="0"/>
-        <w:jc w:val="left"/>
-        <w:rPr>
-          <w:rFonts w:eastAsia="MS Mincho"/>
-        </w:rPr>
-      </w:pPr>
-      <w:r>
-        <w:rPr>
-          <w:rFonts w:eastAsia="MS Mincho"/>
-        </w:rPr>
-        <w:lastRenderedPageBreak/>
-        <w:t>Integrated solution AutomationDesk by writing and designing “library blocks” and data structures for portability and reuse of solution.</w:t>
-      </w:r>
-    </w:p>
-    <w:p>
-      <w:pPr>
-        <w:pStyle w:val="Overviewbullets"/>
-        <w:numPr>
-          <w:ilvl w:val="1"/>
-          <w:numId w:val="11"/>
-        </w:numPr>
-        <w:spacing w:before="0" w:after="0"/>
-        <w:jc w:val="left"/>
-        <w:rPr>
-          <w:rFonts w:eastAsia="MS Mincho"/>
-        </w:rPr>
-      </w:pPr>
-      <w:r>
-        <w:rPr>
-          <w:rFonts w:eastAsia="MS Mincho"/>
-          <w:u w:val="single"/>
-        </w:rPr>
-        <w:t>Automated Locking Feature Tester</w:t>
-      </w:r>
-      <w:r>
-        <w:rPr>
-          <w:rFonts w:eastAsia="MS Mincho"/>
-        </w:rPr>
-        <w:t>: for testing of distributed locking feature</w:t>
-      </w:r>
-      <w:r>
-        <w:rPr>
-          <w:rFonts w:eastAsia="MS Mincho"/>
-        </w:rPr>
-        <w:t>s</w:t>
-      </w:r>
-    </w:p>
-    <w:p>
-      <w:pPr>
-        <w:pStyle w:val="Overviewbullets"/>
-        <w:numPr>
-          <w:ilvl w:val="2"/>
-          <w:numId w:val="11"/>
-        </w:numPr>
-        <w:spacing w:before="0" w:after="0"/>
-        <w:jc w:val="left"/>
-        <w:rPr>
-          <w:rFonts w:eastAsia="MS Mincho"/>
-        </w:rPr>
-      </w:pPr>
-      <w:r>
-        <w:rPr>
-          <w:rFonts w:eastAsia="MS Mincho"/>
-        </w:rPr>
-        <w:t xml:space="preserve">Designed, </w:t>
-      </w:r>
-      <w:r>
-        <w:rPr>
-          <w:rFonts w:eastAsia="MS Mincho"/>
-        </w:rPr>
-        <w:t>model</w:t>
-      </w:r>
-      <w:r>
-        <w:rPr>
-          <w:rFonts w:eastAsia="MS Mincho"/>
-        </w:rPr>
-        <w:t>led</w:t>
-      </w:r>
-      <w:r>
-        <w:rPr>
-          <w:rFonts w:eastAsia="MS Mincho"/>
-        </w:rPr>
-        <w:t>,</w:t>
-      </w:r>
-      <w:r>
-        <w:rPr>
-          <w:rFonts w:eastAsia="MS Mincho"/>
-        </w:rPr>
-        <w:t xml:space="preserve"> and evaluate</w:t>
-      </w:r>
-      <w:r>
-        <w:rPr>
-          <w:rFonts w:eastAsia="MS Mincho"/>
-        </w:rPr>
-        <w:t>d</w:t>
-      </w:r>
-      <w:r>
-        <w:rPr>
-          <w:rFonts w:eastAsia="MS Mincho"/>
-        </w:rPr>
-        <w:t xml:space="preserve"> parts and assemblies</w:t>
-      </w:r>
-      <w:r>
-        <w:rPr>
-          <w:rFonts w:eastAsia="MS Mincho"/>
-        </w:rPr>
-        <w:t xml:space="preserve"> </w:t>
-      </w:r>
-      <w:r>
-        <w:rPr>
-          <w:rFonts w:eastAsia="MS Mincho"/>
-        </w:rPr>
-        <w:t>for fixturing using CATIA.</w:t>
-      </w:r>
-    </w:p>
-    <w:p>
-      <w:pPr>
-        <w:pStyle w:val="Overviewbullets"/>
-        <w:numPr>
-          <w:ilvl w:val="2"/>
-          <w:numId w:val="11"/>
-        </w:numPr>
-        <w:spacing w:before="0" w:after="0"/>
-        <w:jc w:val="left"/>
-        <w:rPr>
-          <w:rFonts w:eastAsia="MS Mincho"/>
-        </w:rPr>
-      </w:pPr>
-      <w:r>
-        <w:rPr>
-          <w:rFonts w:eastAsia="MS Mincho"/>
-        </w:rPr>
-        <w:t>Worked closely with other engineers to write and modify smart motor controller code for to better suite the application.</w:t>
-      </w:r>
     </w:p>
     <w:p>
       <w:pPr>
@@ -1266,393 +1479,6 @@
           <w:rFonts w:eastAsia="MS Mincho"/>
         </w:rPr>
         <w:t>esk to automate testing for vehicle subsystems.</w:t>
-      </w:r>
-    </w:p>
-    <w:p>
-      <w:pPr>
-        <w:pStyle w:val="Overviewbullets"/>
-        <w:spacing w:before="0" w:after="0"/>
-        <w:ind w:left="357" w:hanging="357"/>
-        <w:jc w:val="left"/>
-        <w:rPr>
-          <w:rFonts w:eastAsia="MS Mincho"/>
-        </w:rPr>
-      </w:pPr>
-      <w:r>
-        <w:rPr>
-          <w:rFonts w:eastAsia="MS Mincho"/>
-        </w:rPr>
-        <w:t xml:space="preserve">Utilized Python in order to modify library blocks </w:t>
-      </w:r>
-      <w:r>
-        <w:rPr>
-          <w:rFonts w:eastAsia="MS Mincho"/>
-        </w:rPr>
-        <w:t>in dSPACE Automation Desk.</w:t>
-      </w:r>
-      <w:r>
-        <w:rPr>
-          <w:rFonts w:eastAsia="MS Mincho"/>
-        </w:rPr>
-        <w:t xml:space="preserve"> </w:t>
-      </w:r>
-    </w:p>
-    <w:p>
-      <w:pPr>
-        <w:pStyle w:val="JobTitlebold"/>
-        <w:rPr>
-          <w:rFonts w:eastAsia="MS Mincho"/>
-        </w:rPr>
-      </w:pPr>
-    </w:p>
-    <w:p>
-      <w:pPr>
-        <w:pStyle w:val="JobTitlebold"/>
-        <w:rPr>
-          <w:rFonts w:eastAsia="MS Mincho"/>
-        </w:rPr>
-      </w:pPr>
-      <w:r>
-        <w:rPr>
-          <w:rFonts w:eastAsia="MS Mincho"/>
-        </w:rPr>
-        <w:t>Engineering Intern, Fraunhofer Center for Laser Technology</w:t>
-      </w:r>
-    </w:p>
-    <w:p>
-      <w:pPr>
-        <w:pStyle w:val="OrganizationName"/>
-        <w:spacing w:after="120"/>
-        <w:rPr>
-          <w:rFonts w:eastAsia="MS Mincho"/>
-        </w:rPr>
-      </w:pPr>
-      <w:r>
-        <w:rPr>
-          <w:rFonts w:eastAsia="MS Mincho"/>
-        </w:rPr>
-        <w:t xml:space="preserve">Plymouth, Michigan, USA (October 2011 </w:t>
-      </w:r>
-      <w:r>
-        <w:rPr>
-          <w:rFonts w:eastAsia="MS Mincho"/>
-        </w:rPr>
-        <w:t>–</w:t>
-      </w:r>
-      <w:r>
-        <w:rPr>
-          <w:rFonts w:eastAsia="MS Mincho"/>
-        </w:rPr>
-        <w:t xml:space="preserve"> </w:t>
-      </w:r>
-      <w:r>
-        <w:rPr>
-          <w:rFonts w:eastAsia="MS Mincho"/>
-        </w:rPr>
-        <w:t>March 2012</w:t>
-      </w:r>
-      <w:r>
-        <w:rPr>
-          <w:rFonts w:eastAsia="MS Mincho"/>
-        </w:rPr>
-        <w:t>)</w:t>
-      </w:r>
-    </w:p>
-    <w:p>
-      <w:pPr>
-        <w:pStyle w:val="Overviewbullets"/>
-        <w:spacing w:before="0" w:after="0"/>
-        <w:ind w:left="357" w:hanging="357"/>
-        <w:jc w:val="left"/>
-        <w:rPr>
-          <w:rFonts w:eastAsia="MS Mincho"/>
-        </w:rPr>
-      </w:pPr>
-      <w:r>
-        <w:rPr>
-          <w:rFonts w:eastAsia="MS Mincho"/>
-        </w:rPr>
-        <w:t>Assisted Optical Engineer in setting up performance testing</w:t>
-      </w:r>
-      <w:r>
-        <w:rPr>
-          <w:rFonts w:eastAsia="MS Mincho"/>
-        </w:rPr>
-        <w:t>.</w:t>
-      </w:r>
-    </w:p>
-    <w:p>
-      <w:pPr>
-        <w:pStyle w:val="Overviewbullets"/>
-        <w:spacing w:before="0" w:after="0"/>
-        <w:ind w:left="357" w:hanging="357"/>
-        <w:jc w:val="left"/>
-        <w:rPr>
-          <w:rFonts w:eastAsia="MS Mincho"/>
-        </w:rPr>
-      </w:pPr>
-      <w:r>
-        <w:rPr>
-          <w:rFonts w:eastAsia="MS Mincho"/>
-        </w:rPr>
-        <w:t>Responsible for validation and documentation of laser diode performance.</w:t>
-      </w:r>
-    </w:p>
-    <w:p>
-      <w:pPr>
-        <w:pStyle w:val="Overviewbullets"/>
-        <w:spacing w:before="0" w:after="0"/>
-        <w:ind w:left="357" w:hanging="357"/>
-        <w:jc w:val="left"/>
-        <w:rPr>
-          <w:rFonts w:eastAsia="MS Mincho"/>
-        </w:rPr>
-      </w:pPr>
-      <w:r>
-        <w:rPr>
-          <w:rFonts w:eastAsia="MS Mincho"/>
-        </w:rPr>
-        <w:t>Performed basic alignment of laser systems.</w:t>
-      </w:r>
-    </w:p>
-    <w:p>
-      <w:pPr>
-        <w:pStyle w:val="JobTitlebold"/>
-        <w:rPr>
-          <w:rFonts w:eastAsia="MS Mincho"/>
-        </w:rPr>
-      </w:pPr>
-    </w:p>
-    <w:p>
-      <w:pPr>
-        <w:pStyle w:val="JobTitlebold"/>
-        <w:rPr>
-          <w:rFonts w:eastAsia="MS Mincho"/>
-        </w:rPr>
-      </w:pPr>
-      <w:r>
-        <w:rPr>
-          <w:rFonts w:eastAsia="MS Mincho"/>
-        </w:rPr>
-        <w:t>Summer Student, Institute for Diagnostic Imaging Research</w:t>
-      </w:r>
-    </w:p>
-    <w:p>
-      <w:pPr>
-        <w:pStyle w:val="OrganizationName"/>
-        <w:spacing w:after="120"/>
-        <w:rPr>
-          <w:rFonts w:eastAsia="MS Mincho"/>
-        </w:rPr>
-      </w:pPr>
-      <w:r>
-        <w:rPr>
-          <w:rFonts w:eastAsia="MS Mincho"/>
-        </w:rPr>
-        <w:t>Windsor, Ontario (Summer 2011)</w:t>
-      </w:r>
-    </w:p>
-    <w:p>
-      <w:pPr>
-        <w:pStyle w:val="Overviewbullets"/>
-        <w:spacing w:before="0" w:after="0"/>
-        <w:ind w:left="357" w:hanging="357"/>
-        <w:jc w:val="left"/>
-        <w:rPr>
-          <w:rFonts w:eastAsia="MS Mincho"/>
-        </w:rPr>
-      </w:pPr>
-      <w:r>
-        <w:rPr>
-          <w:rFonts w:eastAsia="MS Mincho"/>
-        </w:rPr>
-        <w:t xml:space="preserve">Involved in troubleshooting </w:t>
-      </w:r>
-      <w:r>
-        <w:rPr>
-          <w:rFonts w:eastAsia="MS Mincho"/>
-        </w:rPr>
-        <w:t xml:space="preserve">for </w:t>
-      </w:r>
-      <w:r>
-        <w:rPr>
-          <w:rFonts w:eastAsia="MS Mincho"/>
-        </w:rPr>
-        <w:t xml:space="preserve">diagnostic imaging </w:t>
-      </w:r>
-      <w:r>
-        <w:rPr>
-          <w:rFonts w:eastAsia="MS Mincho"/>
-        </w:rPr>
-        <w:t>robots.</w:t>
-      </w:r>
-    </w:p>
-    <w:p>
-      <w:pPr>
-        <w:pStyle w:val="Overviewbullets"/>
-        <w:spacing w:before="0" w:after="0"/>
-        <w:ind w:left="357" w:hanging="357"/>
-        <w:jc w:val="left"/>
-        <w:rPr>
-          <w:rFonts w:eastAsia="MS Mincho"/>
-        </w:rPr>
-      </w:pPr>
-      <w:r>
-        <w:rPr>
-          <w:rFonts w:eastAsia="MS Mincho"/>
-        </w:rPr>
-        <w:t>Designed and performed tests for transducers and industrial components.</w:t>
-      </w:r>
-    </w:p>
-    <w:p>
-      <w:pPr>
-        <w:pStyle w:val="Overviewbullets"/>
-        <w:spacing w:before="0" w:after="0"/>
-        <w:ind w:left="357" w:hanging="357"/>
-        <w:jc w:val="left"/>
-        <w:rPr>
-          <w:rFonts w:eastAsia="MS Mincho"/>
-        </w:rPr>
-      </w:pPr>
-      <w:r>
-        <w:rPr>
-          <w:rFonts w:eastAsia="MS Mincho"/>
-        </w:rPr>
-        <w:t xml:space="preserve">Analyzed and presented data for supervisors. </w:t>
-      </w:r>
-    </w:p>
-    <w:p>
-      <w:pPr>
-        <w:pStyle w:val="JobTitlebold"/>
-        <w:rPr>
-          <w:rFonts w:eastAsia="MS Mincho"/>
-        </w:rPr>
-      </w:pPr>
-      <w:r>
-        <w:rPr>
-          <w:rFonts w:eastAsia="MS Mincho"/>
-        </w:rPr>
-        <w:t>Manufacturing Engineering Intern</w:t>
-      </w:r>
-      <w:r>
-        <w:rPr>
-          <w:rFonts w:eastAsia="MS Mincho"/>
-        </w:rPr>
-        <w:t>, TRQSS</w:t>
-      </w:r>
-    </w:p>
-    <w:p>
-      <w:pPr>
-        <w:pStyle w:val="OrganizationName"/>
-        <w:spacing w:after="120"/>
-        <w:rPr>
-          <w:rFonts w:eastAsia="MS Mincho"/>
-        </w:rPr>
-      </w:pPr>
-      <w:r>
-        <w:rPr>
-          <w:rFonts w:eastAsia="MS Mincho"/>
-        </w:rPr>
-        <w:t>T</w:t>
-      </w:r>
-      <w:r>
-        <w:rPr>
-          <w:rFonts w:eastAsia="MS Mincho"/>
-        </w:rPr>
-        <w:t>ecumseh, Ontario</w:t>
-      </w:r>
-      <w:r>
-        <w:rPr>
-          <w:rFonts w:eastAsia="MS Mincho"/>
-        </w:rPr>
-        <w:t xml:space="preserve"> (</w:t>
-      </w:r>
-      <w:r>
-        <w:rPr>
-          <w:rFonts w:eastAsia="MS Mincho"/>
-        </w:rPr>
-        <w:t xml:space="preserve">Summer 2006 </w:t>
-      </w:r>
-      <w:r>
-        <w:rPr>
-          <w:rFonts w:eastAsia="MS Mincho"/>
-        </w:rPr>
-        <w:t xml:space="preserve">– Summer </w:t>
-      </w:r>
-      <w:r>
-        <w:rPr>
-          <w:rFonts w:eastAsia="MS Mincho"/>
-        </w:rPr>
-        <w:t>2007</w:t>
-      </w:r>
-      <w:r>
-        <w:rPr>
-          <w:rFonts w:eastAsia="MS Mincho"/>
-        </w:rPr>
-        <w:t>)</w:t>
-      </w:r>
-    </w:p>
-    <w:p>
-      <w:pPr>
-        <w:pStyle w:val="Overviewbullets"/>
-        <w:spacing w:before="0" w:after="0"/>
-        <w:ind w:left="357" w:hanging="357"/>
-        <w:jc w:val="left"/>
-        <w:rPr>
-          <w:rFonts w:eastAsia="MS Mincho"/>
-        </w:rPr>
-      </w:pPr>
-      <w:r>
-        <w:rPr>
-          <w:rFonts w:eastAsia="MS Mincho"/>
-        </w:rPr>
-        <w:t>Designed and conducted attribute gauge studies, cavity correlation studies, and capability studies.</w:t>
-      </w:r>
-    </w:p>
-    <w:p>
-      <w:pPr>
-        <w:pStyle w:val="Overviewbullets"/>
-        <w:spacing w:before="0" w:after="0"/>
-        <w:ind w:left="357" w:hanging="357"/>
-        <w:jc w:val="left"/>
-        <w:rPr>
-          <w:rFonts w:eastAsia="MS Mincho"/>
-        </w:rPr>
-      </w:pPr>
-      <w:r>
-        <w:rPr>
-          <w:rFonts w:eastAsia="MS Mincho"/>
-        </w:rPr>
-        <w:t>Drafted and designed tooling fixtures using Solidworks CAD software.</w:t>
-      </w:r>
-    </w:p>
-    <w:p>
-      <w:pPr>
-        <w:pStyle w:val="Overviewbullets"/>
-        <w:spacing w:before="0" w:after="0"/>
-        <w:ind w:left="357" w:hanging="357"/>
-        <w:jc w:val="left"/>
-        <w:rPr>
-          <w:rFonts w:eastAsia="MS Mincho"/>
-        </w:rPr>
-      </w:pPr>
-      <w:r>
-        <w:rPr>
-          <w:rFonts w:eastAsia="MS Mincho"/>
-        </w:rPr>
-        <w:t>Contacted and dealt with sales representatives for quotes and rec</w:t>
-      </w:r>
-      <w:r>
-        <w:rPr>
-          <w:rFonts w:eastAsia="MS Mincho"/>
-        </w:rPr>
-        <w:t xml:space="preserve">ommendations regarding optimal sensors for </w:t>
-      </w:r>
-      <w:r>
-        <w:rPr>
-          <w:rFonts w:eastAsia="MS Mincho"/>
-        </w:rPr>
-        <w:t>industrial applications.</w:t>
       </w:r>
     </w:p>
     <w:p>
@@ -1778,6 +1604,9 @@
     <w:pPr>
       <w:pStyle w:val="Address"/>
     </w:pPr>
+    <w:r>
+      <w:t>Cell:</w:t>
+    </w:r>
     <w:r>
       <w:t xml:space="preserve"> (</w:t>
     </w:r>
@@ -1801,6 +1630,9 @@
     </w:r>
     <w:r>
       <w:t xml:space="preserve">  </w:t>
+    </w:r>
+    <w:r>
+      <w:t xml:space="preserve">Email: </w:t>
     </w:r>
     <w:r>
       <w:t>mustafa.sheikhj@gmail.com</w:t>
@@ -3644,6 +3476,122 @@
     </w:lvl>
   </w:abstractNum>
   <w:abstractNum w:abstractNumId="23" w15:restartNumberingAfterBreak="0">
+    <w:nsid w:val="3CF554AC"/>
+    <w:multiLevelType w:val="hybridMultilevel"/>
+    <w:tmpl w:val="30D4BE22"/>
+    <w:lvl w:ilvl="0" w:tplc="04090003">
+      <w:start w:val="1"/>
+      <w:numFmt w:val="bullet"/>
+      <w:lvlText w:val="o"/>
+      <w:lvlJc w:val="left"/>
+      <w:pPr>
+        <w:tabs>
+          <w:tab w:val="num" w:pos="360"/>
+        </w:tabs>
+        <w:ind w:left="360" w:hanging="360"/>
+      </w:pPr>
+      <w:rPr>
+        <w:rFonts w:ascii="Courier New" w:hAnsi="Courier New" w:hint="default"/>
+      </w:rPr>
+    </w:lvl>
+    <w:lvl w:ilvl="1" w:tplc="10090003" w:tentative="1">
+      <w:start w:val="1"/>
+      <w:numFmt w:val="bullet"/>
+      <w:lvlText w:val="o"/>
+      <w:lvlJc w:val="left"/>
+      <w:pPr>
+        <w:ind w:left="360" w:hanging="360"/>
+      </w:pPr>
+      <w:rPr>
+        <w:rFonts w:ascii="Courier New" w:hAnsi="Courier New" w:cs="Courier New" w:hint="default"/>
+      </w:rPr>
+    </w:lvl>
+    <w:lvl w:ilvl="2" w:tplc="10090005" w:tentative="1">
+      <w:start w:val="1"/>
+      <w:numFmt w:val="bullet"/>
+      <w:lvlText w:val=""/>
+      <w:lvlJc w:val="left"/>
+      <w:pPr>
+        <w:ind w:left="1080" w:hanging="360"/>
+      </w:pPr>
+      <w:rPr>
+        <w:rFonts w:ascii="Wingdings" w:hAnsi="Wingdings" w:hint="default"/>
+      </w:rPr>
+    </w:lvl>
+    <w:lvl w:ilvl="3" w:tplc="10090001" w:tentative="1">
+      <w:start w:val="1"/>
+      <w:numFmt w:val="bullet"/>
+      <w:lvlText w:val=""/>
+      <w:lvlJc w:val="left"/>
+      <w:pPr>
+        <w:ind w:left="1800" w:hanging="360"/>
+      </w:pPr>
+      <w:rPr>
+        <w:rFonts w:ascii="Symbol" w:hAnsi="Symbol" w:hint="default"/>
+      </w:rPr>
+    </w:lvl>
+    <w:lvl w:ilvl="4" w:tplc="10090003" w:tentative="1">
+      <w:start w:val="1"/>
+      <w:numFmt w:val="bullet"/>
+      <w:lvlText w:val="o"/>
+      <w:lvlJc w:val="left"/>
+      <w:pPr>
+        <w:ind w:left="2520" w:hanging="360"/>
+      </w:pPr>
+      <w:rPr>
+        <w:rFonts w:ascii="Courier New" w:hAnsi="Courier New" w:cs="Courier New" w:hint="default"/>
+      </w:rPr>
+    </w:lvl>
+    <w:lvl w:ilvl="5" w:tplc="10090005" w:tentative="1">
+      <w:start w:val="1"/>
+      <w:numFmt w:val="bullet"/>
+      <w:lvlText w:val=""/>
+      <w:lvlJc w:val="left"/>
+      <w:pPr>
+        <w:ind w:left="3240" w:hanging="360"/>
+      </w:pPr>
+      <w:rPr>
+        <w:rFonts w:ascii="Wingdings" w:hAnsi="Wingdings" w:hint="default"/>
+      </w:rPr>
+    </w:lvl>
+    <w:lvl w:ilvl="6" w:tplc="10090001" w:tentative="1">
+      <w:start w:val="1"/>
+      <w:numFmt w:val="bullet"/>
+      <w:lvlText w:val=""/>
+      <w:lvlJc w:val="left"/>
+      <w:pPr>
+        <w:ind w:left="3960" w:hanging="360"/>
+      </w:pPr>
+      <w:rPr>
+        <w:rFonts w:ascii="Symbol" w:hAnsi="Symbol" w:hint="default"/>
+      </w:rPr>
+    </w:lvl>
+    <w:lvl w:ilvl="7" w:tplc="10090003" w:tentative="1">
+      <w:start w:val="1"/>
+      <w:numFmt w:val="bullet"/>
+      <w:lvlText w:val="o"/>
+      <w:lvlJc w:val="left"/>
+      <w:pPr>
+        <w:ind w:left="4680" w:hanging="360"/>
+      </w:pPr>
+      <w:rPr>
+        <w:rFonts w:ascii="Courier New" w:hAnsi="Courier New" w:cs="Courier New" w:hint="default"/>
+      </w:rPr>
+    </w:lvl>
+    <w:lvl w:ilvl="8" w:tplc="10090005" w:tentative="1">
+      <w:start w:val="1"/>
+      <w:numFmt w:val="bullet"/>
+      <w:lvlText w:val=""/>
+      <w:lvlJc w:val="left"/>
+      <w:pPr>
+        <w:ind w:left="5400" w:hanging="360"/>
+      </w:pPr>
+      <w:rPr>
+        <w:rFonts w:ascii="Wingdings" w:hAnsi="Wingdings" w:hint="default"/>
+      </w:rPr>
+    </w:lvl>
+  </w:abstractNum>
+  <w:abstractNum w:abstractNumId="24" w15:restartNumberingAfterBreak="0">
     <w:nsid w:val="43236AF9"/>
     <w:multiLevelType w:val="hybridMultilevel"/>
     <w:tmpl w:val="3CE6A80A"/>
@@ -3785,10 +3733,10 @@
       </w:rPr>
     </w:lvl>
   </w:abstractNum>
-  <w:abstractNum w:abstractNumId="24" w15:restartNumberingAfterBreak="0">
+  <w:abstractNum w:abstractNumId="25" w15:restartNumberingAfterBreak="0">
     <w:nsid w:val="4DEF071A"/>
     <w:multiLevelType w:val="hybridMultilevel"/>
-    <w:tmpl w:val="5FA22144"/>
+    <w:tmpl w:val="E0942B4C"/>
     <w:lvl w:ilvl="0" w:tplc="8D8A6C3E">
       <w:start w:val="1"/>
       <w:numFmt w:val="bullet"/>
@@ -3927,7 +3875,7 @@
       </w:rPr>
     </w:lvl>
   </w:abstractNum>
-  <w:abstractNum w:abstractNumId="25" w15:restartNumberingAfterBreak="0">
+  <w:abstractNum w:abstractNumId="26" w15:restartNumberingAfterBreak="0">
     <w:nsid w:val="54447161"/>
     <w:multiLevelType w:val="hybridMultilevel"/>
     <w:tmpl w:val="CF1CE95C"/>
@@ -4068,7 +4016,7 @@
       </w:rPr>
     </w:lvl>
   </w:abstractNum>
-  <w:abstractNum w:abstractNumId="26" w15:restartNumberingAfterBreak="0">
+  <w:abstractNum w:abstractNumId="27" w15:restartNumberingAfterBreak="0">
     <w:nsid w:val="5C1E38FB"/>
     <w:multiLevelType w:val="hybridMultilevel"/>
     <w:tmpl w:val="721C1548"/>
@@ -4181,7 +4129,7 @@
       </w:rPr>
     </w:lvl>
   </w:abstractNum>
-  <w:abstractNum w:abstractNumId="27" w15:restartNumberingAfterBreak="0">
+  <w:abstractNum w:abstractNumId="28" w15:restartNumberingAfterBreak="0">
     <w:nsid w:val="5C43300E"/>
     <w:multiLevelType w:val="hybridMultilevel"/>
     <w:tmpl w:val="97563916"/>
@@ -4321,7 +4269,123 @@
       </w:rPr>
     </w:lvl>
   </w:abstractNum>
-  <w:abstractNum w:abstractNumId="28" w15:restartNumberingAfterBreak="0">
+  <w:abstractNum w:abstractNumId="29" w15:restartNumberingAfterBreak="0">
+    <w:nsid w:val="602B1832"/>
+    <w:multiLevelType w:val="hybridMultilevel"/>
+    <w:tmpl w:val="E6584DD8"/>
+    <w:lvl w:ilvl="0" w:tplc="04090003">
+      <w:start w:val="1"/>
+      <w:numFmt w:val="bullet"/>
+      <w:lvlText w:val="o"/>
+      <w:lvlJc w:val="left"/>
+      <w:pPr>
+        <w:tabs>
+          <w:tab w:val="num" w:pos="1440"/>
+        </w:tabs>
+        <w:ind w:left="1440" w:hanging="360"/>
+      </w:pPr>
+      <w:rPr>
+        <w:rFonts w:ascii="Courier New" w:hAnsi="Courier New" w:hint="default"/>
+      </w:rPr>
+    </w:lvl>
+    <w:lvl w:ilvl="1" w:tplc="10090003" w:tentative="1">
+      <w:start w:val="1"/>
+      <w:numFmt w:val="bullet"/>
+      <w:lvlText w:val="o"/>
+      <w:lvlJc w:val="left"/>
+      <w:pPr>
+        <w:ind w:left="1440" w:hanging="360"/>
+      </w:pPr>
+      <w:rPr>
+        <w:rFonts w:ascii="Courier New" w:hAnsi="Courier New" w:cs="Courier New" w:hint="default"/>
+      </w:rPr>
+    </w:lvl>
+    <w:lvl w:ilvl="2" w:tplc="10090005" w:tentative="1">
+      <w:start w:val="1"/>
+      <w:numFmt w:val="bullet"/>
+      <w:lvlText w:val=""/>
+      <w:lvlJc w:val="left"/>
+      <w:pPr>
+        <w:ind w:left="2160" w:hanging="360"/>
+      </w:pPr>
+      <w:rPr>
+        <w:rFonts w:ascii="Wingdings" w:hAnsi="Wingdings" w:hint="default"/>
+      </w:rPr>
+    </w:lvl>
+    <w:lvl w:ilvl="3" w:tplc="10090001" w:tentative="1">
+      <w:start w:val="1"/>
+      <w:numFmt w:val="bullet"/>
+      <w:lvlText w:val=""/>
+      <w:lvlJc w:val="left"/>
+      <w:pPr>
+        <w:ind w:left="2880" w:hanging="360"/>
+      </w:pPr>
+      <w:rPr>
+        <w:rFonts w:ascii="Symbol" w:hAnsi="Symbol" w:hint="default"/>
+      </w:rPr>
+    </w:lvl>
+    <w:lvl w:ilvl="4" w:tplc="10090003" w:tentative="1">
+      <w:start w:val="1"/>
+      <w:numFmt w:val="bullet"/>
+      <w:lvlText w:val="o"/>
+      <w:lvlJc w:val="left"/>
+      <w:pPr>
+        <w:ind w:left="3600" w:hanging="360"/>
+      </w:pPr>
+      <w:rPr>
+        <w:rFonts w:ascii="Courier New" w:hAnsi="Courier New" w:cs="Courier New" w:hint="default"/>
+      </w:rPr>
+    </w:lvl>
+    <w:lvl w:ilvl="5" w:tplc="10090005" w:tentative="1">
+      <w:start w:val="1"/>
+      <w:numFmt w:val="bullet"/>
+      <w:lvlText w:val=""/>
+      <w:lvlJc w:val="left"/>
+      <w:pPr>
+        <w:ind w:left="4320" w:hanging="360"/>
+      </w:pPr>
+      <w:rPr>
+        <w:rFonts w:ascii="Wingdings" w:hAnsi="Wingdings" w:hint="default"/>
+      </w:rPr>
+    </w:lvl>
+    <w:lvl w:ilvl="6" w:tplc="10090001" w:tentative="1">
+      <w:start w:val="1"/>
+      <w:numFmt w:val="bullet"/>
+      <w:lvlText w:val=""/>
+      <w:lvlJc w:val="left"/>
+      <w:pPr>
+        <w:ind w:left="5040" w:hanging="360"/>
+      </w:pPr>
+      <w:rPr>
+        <w:rFonts w:ascii="Symbol" w:hAnsi="Symbol" w:hint="default"/>
+      </w:rPr>
+    </w:lvl>
+    <w:lvl w:ilvl="7" w:tplc="10090003" w:tentative="1">
+      <w:start w:val="1"/>
+      <w:numFmt w:val="bullet"/>
+      <w:lvlText w:val="o"/>
+      <w:lvlJc w:val="left"/>
+      <w:pPr>
+        <w:ind w:left="5760" w:hanging="360"/>
+      </w:pPr>
+      <w:rPr>
+        <w:rFonts w:ascii="Courier New" w:hAnsi="Courier New" w:cs="Courier New" w:hint="default"/>
+      </w:rPr>
+    </w:lvl>
+    <w:lvl w:ilvl="8" w:tplc="10090005" w:tentative="1">
+      <w:start w:val="1"/>
+      <w:numFmt w:val="bullet"/>
+      <w:lvlText w:val=""/>
+      <w:lvlJc w:val="left"/>
+      <w:pPr>
+        <w:ind w:left="6480" w:hanging="360"/>
+      </w:pPr>
+      <w:rPr>
+        <w:rFonts w:ascii="Wingdings" w:hAnsi="Wingdings" w:hint="default"/>
+      </w:rPr>
+    </w:lvl>
+  </w:abstractNum>
+  <w:abstractNum w:abstractNumId="30" w15:restartNumberingAfterBreak="0">
     <w:nsid w:val="66A51C8D"/>
     <w:multiLevelType w:val="hybridMultilevel"/>
     <w:tmpl w:val="198A2D64"/>
@@ -4461,7 +4525,7 @@
       </w:rPr>
     </w:lvl>
   </w:abstractNum>
-  <w:abstractNum w:abstractNumId="29" w15:restartNumberingAfterBreak="0">
+  <w:abstractNum w:abstractNumId="31" w15:restartNumberingAfterBreak="0">
     <w:nsid w:val="72C37A8A"/>
     <w:multiLevelType w:val="hybridMultilevel"/>
     <w:tmpl w:val="8D5A2D3E"/>
@@ -4601,7 +4665,7 @@
       </w:rPr>
     </w:lvl>
   </w:abstractNum>
-  <w:abstractNum w:abstractNumId="30" w15:restartNumberingAfterBreak="0">
+  <w:abstractNum w:abstractNumId="32" w15:restartNumberingAfterBreak="0">
     <w:nsid w:val="79A75192"/>
     <w:multiLevelType w:val="multilevel"/>
     <w:tmpl w:val="FB908D5A"/>
@@ -4746,7 +4810,7 @@
     <w:abstractNumId w:val="20"/>
   </w:num>
   <w:num w:numId="2">
-    <w:abstractNumId w:val="29"/>
+    <w:abstractNumId w:val="31"/>
   </w:num>
   <w:num w:numId="3">
     <w:abstractNumId w:val="18"/>
@@ -4755,7 +4819,7 @@
     <w:abstractNumId w:val="21"/>
   </w:num>
   <w:num w:numId="5">
-    <w:abstractNumId w:val="28"/>
+    <w:abstractNumId w:val="30"/>
   </w:num>
   <w:num w:numId="6">
     <w:abstractNumId w:val="14"/>
@@ -4770,22 +4834,22 @@
     <w:abstractNumId w:val="17"/>
   </w:num>
   <w:num w:numId="10">
-    <w:abstractNumId w:val="27"/>
+    <w:abstractNumId w:val="28"/>
   </w:num>
   <w:num w:numId="11">
-    <w:abstractNumId w:val="24"/>
+    <w:abstractNumId w:val="25"/>
   </w:num>
   <w:num w:numId="12">
-    <w:abstractNumId w:val="25"/>
+    <w:abstractNumId w:val="26"/>
   </w:num>
   <w:num w:numId="13">
-    <w:abstractNumId w:val="23"/>
+    <w:abstractNumId w:val="24"/>
   </w:num>
   <w:num w:numId="14">
     <w:abstractNumId w:val="0"/>
   </w:num>
   <w:num w:numId="15">
-    <w:abstractNumId w:val="30"/>
+    <w:abstractNumId w:val="32"/>
   </w:num>
   <w:num w:numId="16">
     <w:abstractNumId w:val="22"/>
@@ -4821,7 +4885,7 @@
     <w:abstractNumId w:val="11"/>
   </w:num>
   <w:num w:numId="27">
-    <w:abstractNumId w:val="26"/>
+    <w:abstractNumId w:val="27"/>
   </w:num>
   <w:num w:numId="28">
     <w:abstractNumId w:val="12"/>
@@ -4861,6 +4925,12 @@
   </w:num>
   <w:num w:numId="31">
     <w:abstractNumId w:val="13"/>
+  </w:num>
+  <w:num w:numId="32">
+    <w:abstractNumId w:val="23"/>
+  </w:num>
+  <w:num w:numId="33">
+    <w:abstractNumId w:val="29"/>
   </w:num>
 </w:numbering>
 </file>
@@ -6042,15 +6112,6 @@
 </file>
 
 <file path=customXml/item1.xml><?xml version="1.0" encoding="utf-8"?>
-<?mso-contentType ?>
-<FormTemplates xmlns="http://schemas.microsoft.com/sharepoint/v3/contenttype/forms">
-  <Display>DocumentLibraryForm</Display>
-  <Edit>AssetEditForm</Edit>
-  <New>DocumentLibraryForm</New>
-</FormTemplates>
-</file>
-
-<file path=customXml/item2.xml><?xml version="1.0" encoding="utf-8"?>
 <MonsterProperties xmlns:xsi="http://www.w3.org/2001/XMLSchema-instance" xmlns:xsd="http://www.w3.org/2001/XMLSchema" xmlns="http://schemas.monster.com/Monster/Seeker/WordResumeTemplates">
   <AtlasTagging>
     <ResumeUploadSuccessTag>monmon_EZSubmitFinalUpload_1</ResumeUploadSuccessTag>
@@ -6063,19 +6124,20 @@
 </MonsterProperties>
 </file>
 
+<file path=customXml/item2.xml><?xml version="1.0" encoding="utf-8"?>
+<?mso-contentType ?>
+<FormTemplates xmlns="http://schemas.microsoft.com/sharepoint/v3/contenttype/forms">
+  <Display>DocumentLibraryForm</Display>
+  <Edit>AssetEditForm</Edit>
+  <New>DocumentLibraryForm</New>
+</FormTemplates>
+</file>
+
 <file path=customXml/item3.xml><?xml version="1.0" encoding="utf-8"?>
 <b:Sources xmlns:b="http://schemas.openxmlformats.org/officeDocument/2006/bibliography" xmlns="http://schemas.openxmlformats.org/officeDocument/2006/bibliography" SelectedStyle="\APA.XSL" StyleName="APA"/>
 </file>
 
 <file path=customXml/itemProps1.xml><?xml version="1.0" encoding="utf-8"?>
-<ds:datastoreItem xmlns:ds="http://schemas.openxmlformats.org/officeDocument/2006/customXml" ds:itemID="{40EDC015-0527-42D2-990F-C989881D77C5}">
-  <ds:schemaRefs>
-    <ds:schemaRef ds:uri="http://schemas.microsoft.com/sharepoint/v3/contenttype/forms"/>
-  </ds:schemaRefs>
-</ds:datastoreItem>
-</file>
-
-<file path=customXml/itemProps2.xml><?xml version="1.0" encoding="utf-8"?>
 <ds:datastoreItem xmlns:ds="http://schemas.openxmlformats.org/officeDocument/2006/customXml" ds:itemID="{3F981A65-E631-4628-9F87-5DF7A1759E72}">
   <ds:schemaRefs>
     <ds:schemaRef ds:uri="http://www.w3.org/2001/XMLSchema"/>
@@ -6084,8 +6146,16 @@
 </ds:datastoreItem>
 </file>
 
+<file path=customXml/itemProps2.xml><?xml version="1.0" encoding="utf-8"?>
+<ds:datastoreItem xmlns:ds="http://schemas.openxmlformats.org/officeDocument/2006/customXml" ds:itemID="{40EDC015-0527-42D2-990F-C989881D77C5}">
+  <ds:schemaRefs>
+    <ds:schemaRef ds:uri="http://schemas.microsoft.com/sharepoint/v3/contenttype/forms"/>
+  </ds:schemaRefs>
+</ds:datastoreItem>
+</file>
+
 <file path=customXml/itemProps3.xml><?xml version="1.0" encoding="utf-8"?>
-<ds:datastoreItem xmlns:ds="http://schemas.openxmlformats.org/officeDocument/2006/customXml" ds:itemID="{8C84D473-1CB7-45D0-BFBB-19AF99BDE584}">
+<ds:datastoreItem xmlns:ds="http://schemas.openxmlformats.org/officeDocument/2006/customXml" ds:itemID="{DCD2A724-68E1-4E30-B9A6-6A4F423112C3}">
   <ds:schemaRefs>
     <ds:schemaRef ds:uri="http://schemas.openxmlformats.org/officeDocument/2006/bibliography"/>
   </ds:schemaRefs>

</xml_diff>

<commit_message>
Changed the name of role to not be associated with HIL
</commit_message>
<xml_diff>
--- a/Mustafa Sheikh - Resume.docx
+++ b/Mustafa Sheikh - Resume.docx
@@ -310,11 +310,13 @@
           <w:rFonts w:eastAsia="MS Mincho"/>
         </w:rPr>
       </w:pPr>
-      <w:r>
-        <w:rPr>
-          <w:rFonts w:eastAsia="MS Mincho"/>
-        </w:rPr>
-        <w:t>HIL Feature Expert, Ford Motor Company</w:t>
+      <w:bookmarkStart w:id="0" w:name="_GoBack"/>
+      <w:bookmarkEnd w:id="0"/>
+      <w:r>
+        <w:rPr>
+          <w:rFonts w:eastAsia="MS Mincho"/>
+        </w:rPr>
+        <w:t>Feature Expert, Ford Motor Company</w:t>
       </w:r>
     </w:p>
     <w:p>
@@ -1260,8 +1262,6 @@
         </w:rPr>
         <w:t xml:space="preserve"> libraries </w:t>
       </w:r>
-      <w:bookmarkStart w:id="0" w:name="_GoBack"/>
-      <w:bookmarkEnd w:id="0"/>
     </w:p>
     <w:p>
       <w:pPr>
@@ -6112,6 +6112,15 @@
 </file>
 
 <file path=customXml/item1.xml><?xml version="1.0" encoding="utf-8"?>
+<?mso-contentType ?>
+<FormTemplates xmlns="http://schemas.microsoft.com/sharepoint/v3/contenttype/forms">
+  <Display>DocumentLibraryForm</Display>
+  <Edit>AssetEditForm</Edit>
+  <New>DocumentLibraryForm</New>
+</FormTemplates>
+</file>
+
+<file path=customXml/item2.xml><?xml version="1.0" encoding="utf-8"?>
 <MonsterProperties xmlns:xsi="http://www.w3.org/2001/XMLSchema-instance" xmlns:xsd="http://www.w3.org/2001/XMLSchema" xmlns="http://schemas.monster.com/Monster/Seeker/WordResumeTemplates">
   <AtlasTagging>
     <ResumeUploadSuccessTag>monmon_EZSubmitFinalUpload_1</ResumeUploadSuccessTag>
@@ -6124,20 +6133,19 @@
 </MonsterProperties>
 </file>
 
-<file path=customXml/item2.xml><?xml version="1.0" encoding="utf-8"?>
-<?mso-contentType ?>
-<FormTemplates xmlns="http://schemas.microsoft.com/sharepoint/v3/contenttype/forms">
-  <Display>DocumentLibraryForm</Display>
-  <Edit>AssetEditForm</Edit>
-  <New>DocumentLibraryForm</New>
-</FormTemplates>
-</file>
-
 <file path=customXml/item3.xml><?xml version="1.0" encoding="utf-8"?>
 <b:Sources xmlns:b="http://schemas.openxmlformats.org/officeDocument/2006/bibliography" xmlns="http://schemas.openxmlformats.org/officeDocument/2006/bibliography" SelectedStyle="\APA.XSL" StyleName="APA"/>
 </file>
 
 <file path=customXml/itemProps1.xml><?xml version="1.0" encoding="utf-8"?>
+<ds:datastoreItem xmlns:ds="http://schemas.openxmlformats.org/officeDocument/2006/customXml" ds:itemID="{40EDC015-0527-42D2-990F-C989881D77C5}">
+  <ds:schemaRefs>
+    <ds:schemaRef ds:uri="http://schemas.microsoft.com/sharepoint/v3/contenttype/forms"/>
+  </ds:schemaRefs>
+</ds:datastoreItem>
+</file>
+
+<file path=customXml/itemProps2.xml><?xml version="1.0" encoding="utf-8"?>
 <ds:datastoreItem xmlns:ds="http://schemas.openxmlformats.org/officeDocument/2006/customXml" ds:itemID="{3F981A65-E631-4628-9F87-5DF7A1759E72}">
   <ds:schemaRefs>
     <ds:schemaRef ds:uri="http://www.w3.org/2001/XMLSchema"/>
@@ -6146,16 +6154,8 @@
 </ds:datastoreItem>
 </file>
 
-<file path=customXml/itemProps2.xml><?xml version="1.0" encoding="utf-8"?>
-<ds:datastoreItem xmlns:ds="http://schemas.openxmlformats.org/officeDocument/2006/customXml" ds:itemID="{40EDC015-0527-42D2-990F-C989881D77C5}">
-  <ds:schemaRefs>
-    <ds:schemaRef ds:uri="http://schemas.microsoft.com/sharepoint/v3/contenttype/forms"/>
-  </ds:schemaRefs>
-</ds:datastoreItem>
-</file>
-
 <file path=customXml/itemProps3.xml><?xml version="1.0" encoding="utf-8"?>
-<ds:datastoreItem xmlns:ds="http://schemas.openxmlformats.org/officeDocument/2006/customXml" ds:itemID="{DCD2A724-68E1-4E30-B9A6-6A4F423112C3}">
+<ds:datastoreItem xmlns:ds="http://schemas.openxmlformats.org/officeDocument/2006/customXml" ds:itemID="{FEB8DE81-0672-47F3-A950-418385E9E379}">
   <ds:schemaRefs>
     <ds:schemaRef ds:uri="http://schemas.openxmlformats.org/officeDocument/2006/bibliography"/>
   </ds:schemaRefs>

</xml_diff>

<commit_message>
Found some more errors to correct.
</commit_message>
<xml_diff>
--- a/Mustafa Sheikh - Resume.docx
+++ b/Mustafa Sheikh - Resume.docx
@@ -8,6 +8,46 @@
       </w:pPr>
       <w:r>
         <w:t>Mustafa Sheikh</w:t>
+      </w:r>
+    </w:p>
+    <w:p>
+      <w:pPr>
+        <w:pStyle w:val="Name"/>
+        <w:rPr>
+          <w:b w:val="0"/>
+          <w:bCs w:val="0"/>
+          <w:sz w:val="19"/>
+          <w:szCs w:val="19"/>
+        </w:rPr>
+      </w:pPr>
+      <w:r>
+        <w:rPr>
+          <w:b w:val="0"/>
+          <w:bCs w:val="0"/>
+          <w:sz w:val="19"/>
+          <w:szCs w:val="19"/>
+        </w:rPr>
+        <w:t xml:space="preserve">Curious and growth focused Electrical Engineer with 5+ years of </w:t>
+      </w:r>
+      <w:r>
+        <w:rPr>
+          <w:b w:val="0"/>
+          <w:bCs w:val="0"/>
+          <w:sz w:val="19"/>
+          <w:szCs w:val="19"/>
+        </w:rPr>
+        <w:t>automotive e</w:t>
+      </w:r>
+      <w:bookmarkStart w:id="0" w:name="_GoBack"/>
+      <w:bookmarkEnd w:id="0"/>
+      <w:r>
+        <w:rPr>
+          <w:b w:val="0"/>
+          <w:bCs w:val="0"/>
+          <w:sz w:val="19"/>
+          <w:szCs w:val="19"/>
+        </w:rPr>
+        <w:t>xperience working in an agile corporate environment. Skilled at gathering requirements to deliver solutions while collaborating with global teams.</w:t>
       </w:r>
     </w:p>
     <w:p>
@@ -709,7 +749,79 @@
         <w:rPr>
           <w:rFonts w:eastAsia="MS Mincho"/>
         </w:rPr>
-        <w:t>Appium Based Phone Automator for HIL</w:t>
+        <w:t>Squish Based Automated GUI Tester</w:t>
+      </w:r>
+      <w:r>
+        <w:rPr>
+          <w:rFonts w:eastAsia="MS Mincho"/>
+        </w:rPr>
+        <w:t xml:space="preserve"> for Gen 3.0 Sync Module using Python 3.x</w:t>
+      </w:r>
+    </w:p>
+    <w:p>
+      <w:pPr>
+        <w:pStyle w:val="Overviewbullets"/>
+        <w:numPr>
+          <w:ilvl w:val="1"/>
+          <w:numId w:val="11"/>
+        </w:numPr>
+        <w:spacing w:before="0" w:after="0"/>
+        <w:jc w:val="left"/>
+        <w:rPr>
+          <w:rFonts w:eastAsia="MS Mincho"/>
+        </w:rPr>
+      </w:pPr>
+      <w:r>
+        <w:rPr>
+          <w:rFonts w:eastAsia="MS Mincho"/>
+        </w:rPr>
+        <w:t>Independently modified and extended pre-existing code from an off-shore team for local lab’s needs under time pressure</w:t>
+      </w:r>
+      <w:r>
+        <w:rPr>
+          <w:rFonts w:eastAsia="MS Mincho"/>
+        </w:rPr>
+        <w:t xml:space="preserve"> in an Agile environment</w:t>
+      </w:r>
+      <w:r>
+        <w:rPr>
+          <w:rFonts w:eastAsia="MS Mincho"/>
+        </w:rPr>
+        <w:t>.</w:t>
+      </w:r>
+    </w:p>
+    <w:p>
+      <w:pPr>
+        <w:pStyle w:val="Overviewbullets"/>
+        <w:numPr>
+          <w:ilvl w:val="1"/>
+          <w:numId w:val="11"/>
+        </w:numPr>
+        <w:spacing w:before="0" w:after="0"/>
+        <w:jc w:val="left"/>
+        <w:rPr>
+          <w:rFonts w:eastAsia="MS Mincho"/>
+        </w:rPr>
+      </w:pPr>
+      <w:r>
+        <w:rPr>
+          <w:rFonts w:eastAsia="MS Mincho"/>
+        </w:rPr>
+        <w:t xml:space="preserve">Integrated modified solution into local HIL and </w:t>
+      </w:r>
+      <w:proofErr w:type="spellStart"/>
+      <w:r>
+        <w:rPr>
+          <w:rFonts w:eastAsia="MS Mincho"/>
+        </w:rPr>
+        <w:t>AutomationDesk</w:t>
+      </w:r>
+      <w:proofErr w:type="spellEnd"/>
+      <w:r>
+        <w:rPr>
+          <w:rFonts w:eastAsia="MS Mincho"/>
+        </w:rPr>
+        <w:t xml:space="preserve"> frameworks while keeping pace with early stage software interface changes.</w:t>
       </w:r>
     </w:p>
     <w:p>
@@ -724,14 +836,13 @@
         <w:jc w:val="left"/>
         <w:rPr>
           <w:rFonts w:eastAsia="MS Mincho"/>
-          <w:u w:val="single"/>
-        </w:rPr>
-      </w:pPr>
-      <w:r>
-        <w:rPr>
-          <w:rFonts w:eastAsia="MS Mincho"/>
-        </w:rPr>
-        <w:t>Researched and evaluated multiple options for Phone automation for HIL.</w:t>
+        </w:rPr>
+      </w:pPr>
+      <w:r>
+        <w:rPr>
+          <w:rFonts w:eastAsia="MS Mincho"/>
+        </w:rPr>
+        <w:t>Responsible for ongoing support and maintenance of local tool.</w:t>
       </w:r>
     </w:p>
     <w:p>
@@ -746,72 +857,13 @@
         <w:jc w:val="left"/>
         <w:rPr>
           <w:rFonts w:eastAsia="MS Mincho"/>
-          <w:u w:val="single"/>
-        </w:rPr>
-      </w:pPr>
-      <w:r>
-        <w:rPr>
-          <w:rFonts w:eastAsia="MS Mincho"/>
-        </w:rPr>
-        <w:t>Created simple proof of concept to prove out strategy.</w:t>
-      </w:r>
-    </w:p>
-    <w:p>
-      <w:pPr>
-        <w:pStyle w:val="Overviewbullets"/>
-        <w:numPr>
-          <w:ilvl w:val="1"/>
-          <w:numId w:val="11"/>
-        </w:numPr>
-        <w:spacing w:before="0" w:after="0"/>
-        <w:ind w:hanging="357"/>
-        <w:jc w:val="left"/>
-        <w:rPr>
-          <w:rFonts w:eastAsia="MS Mincho"/>
-          <w:u w:val="single"/>
-        </w:rPr>
-      </w:pPr>
-      <w:r>
-        <w:rPr>
-          <w:rFonts w:eastAsia="MS Mincho"/>
-        </w:rPr>
-        <w:t>Mentored new team members on Python best practices and guided creation of full solution.</w:t>
-      </w:r>
-    </w:p>
-    <w:p>
-      <w:pPr>
-        <w:pStyle w:val="Overviewbullets"/>
-        <w:numPr>
-          <w:ilvl w:val="1"/>
-          <w:numId w:val="11"/>
-        </w:numPr>
-        <w:spacing w:before="0" w:after="0"/>
-        <w:ind w:hanging="357"/>
-        <w:jc w:val="left"/>
-        <w:rPr>
-          <w:rFonts w:eastAsia="MS Mincho"/>
-          <w:u w:val="single"/>
-        </w:rPr>
-      </w:pPr>
-      <w:r>
-        <w:rPr>
-          <w:rFonts w:eastAsia="MS Mincho"/>
-        </w:rPr>
-        <w:t xml:space="preserve">Collaborated with Test Engineers and Junior Automation Engineers to assist integration with existing </w:t>
-      </w:r>
-      <w:proofErr w:type="spellStart"/>
-      <w:r>
-        <w:rPr>
-          <w:rFonts w:eastAsia="MS Mincho"/>
-        </w:rPr>
-        <w:t>AutomationDesk</w:t>
-      </w:r>
-      <w:proofErr w:type="spellEnd"/>
-      <w:r>
-        <w:rPr>
-          <w:rFonts w:eastAsia="MS Mincho"/>
-        </w:rPr>
-        <w:t xml:space="preserve"> framework.</w:t>
+        </w:rPr>
+      </w:pPr>
+      <w:r>
+        <w:rPr>
+          <w:rFonts w:eastAsia="MS Mincho"/>
+        </w:rPr>
+        <w:t>Provided training and mentorship for other team members for use and maintenance.</w:t>
       </w:r>
     </w:p>
     <w:p>
@@ -827,145 +879,7 @@
         <w:rPr>
           <w:rFonts w:eastAsia="MS Mincho"/>
         </w:rPr>
-        <w:t>Squish Based Automated GUI Teste</w:t>
-      </w:r>
-      <w:bookmarkStart w:id="0" w:name="_GoBack"/>
-      <w:bookmarkEnd w:id="0"/>
-      <w:r>
-        <w:rPr>
-          <w:rFonts w:eastAsia="MS Mincho"/>
-        </w:rPr>
-        <w:t>r</w:t>
-      </w:r>
-      <w:r>
-        <w:rPr>
-          <w:rFonts w:eastAsia="MS Mincho"/>
-        </w:rPr>
-        <w:t xml:space="preserve"> for Gen 3.0 Sync Module using Python 3.x</w:t>
-      </w:r>
-    </w:p>
-    <w:p>
-      <w:pPr>
-        <w:pStyle w:val="Overviewbullets"/>
-        <w:numPr>
-          <w:ilvl w:val="1"/>
-          <w:numId w:val="11"/>
-        </w:numPr>
-        <w:spacing w:before="0" w:after="0"/>
-        <w:jc w:val="left"/>
-        <w:rPr>
-          <w:rFonts w:eastAsia="MS Mincho"/>
-        </w:rPr>
-      </w:pPr>
-      <w:r>
-        <w:rPr>
-          <w:rFonts w:eastAsia="MS Mincho"/>
-        </w:rPr>
-        <w:t>Independently modified and extended pre-existing code from an off-shore team for local lab’s needs under time pressure</w:t>
-      </w:r>
-      <w:r>
-        <w:rPr>
-          <w:rFonts w:eastAsia="MS Mincho"/>
-        </w:rPr>
-        <w:t xml:space="preserve"> in an Agile environment</w:t>
-      </w:r>
-      <w:r>
-        <w:rPr>
-          <w:rFonts w:eastAsia="MS Mincho"/>
-        </w:rPr>
-        <w:t>.</w:t>
-      </w:r>
-    </w:p>
-    <w:p>
-      <w:pPr>
-        <w:pStyle w:val="Overviewbullets"/>
-        <w:numPr>
-          <w:ilvl w:val="1"/>
-          <w:numId w:val="11"/>
-        </w:numPr>
-        <w:spacing w:before="0" w:after="0"/>
-        <w:jc w:val="left"/>
-        <w:rPr>
-          <w:rFonts w:eastAsia="MS Mincho"/>
-        </w:rPr>
-      </w:pPr>
-      <w:r>
-        <w:rPr>
-          <w:rFonts w:eastAsia="MS Mincho"/>
-        </w:rPr>
-        <w:t xml:space="preserve">Integrated modified solution into local HIL and </w:t>
-      </w:r>
-      <w:proofErr w:type="spellStart"/>
-      <w:r>
-        <w:rPr>
-          <w:rFonts w:eastAsia="MS Mincho"/>
-        </w:rPr>
-        <w:t>AutomationDesk</w:t>
-      </w:r>
-      <w:proofErr w:type="spellEnd"/>
-      <w:r>
-        <w:rPr>
-          <w:rFonts w:eastAsia="MS Mincho"/>
-        </w:rPr>
-        <w:t xml:space="preserve"> frameworks while keeping pace with early stage software interface changes.</w:t>
-      </w:r>
-    </w:p>
-    <w:p>
-      <w:pPr>
-        <w:pStyle w:val="Overviewbullets"/>
-        <w:numPr>
-          <w:ilvl w:val="1"/>
-          <w:numId w:val="11"/>
-        </w:numPr>
-        <w:spacing w:before="0" w:after="0"/>
-        <w:ind w:hanging="357"/>
-        <w:jc w:val="left"/>
-        <w:rPr>
-          <w:rFonts w:eastAsia="MS Mincho"/>
-        </w:rPr>
-      </w:pPr>
-      <w:r>
-        <w:rPr>
-          <w:rFonts w:eastAsia="MS Mincho"/>
-        </w:rPr>
-        <w:t>Responsible for ongoing support and maintenance of local tool.</w:t>
-      </w:r>
-    </w:p>
-    <w:p>
-      <w:pPr>
-        <w:pStyle w:val="Overviewbullets"/>
-        <w:numPr>
-          <w:ilvl w:val="1"/>
-          <w:numId w:val="11"/>
-        </w:numPr>
-        <w:spacing w:before="0" w:after="0"/>
-        <w:ind w:hanging="357"/>
-        <w:jc w:val="left"/>
-        <w:rPr>
-          <w:rFonts w:eastAsia="MS Mincho"/>
-        </w:rPr>
-      </w:pPr>
-      <w:r>
-        <w:rPr>
-          <w:rFonts w:eastAsia="MS Mincho"/>
-        </w:rPr>
         <w:lastRenderedPageBreak/>
-        <w:t>Provided training and mentorship for other team members for use and maintenance.</w:t>
-      </w:r>
-    </w:p>
-    <w:p>
-      <w:pPr>
-        <w:pStyle w:val="Overviewbullets"/>
-        <w:spacing w:before="0" w:after="0"/>
-        <w:ind w:hanging="357"/>
-        <w:rPr>
-          <w:rFonts w:eastAsia="MS Mincho"/>
-        </w:rPr>
-      </w:pPr>
-      <w:r>
-        <w:rPr>
-          <w:rFonts w:eastAsia="MS Mincho"/>
-        </w:rPr>
         <w:t>Universal Robot based Automated HMI Teste</w:t>
       </w:r>
       <w:r>
@@ -6946,7 +6860,7 @@
 </file>
 
 <file path=customXml/itemProps3.xml><?xml version="1.0" encoding="utf-8"?>
-<ds:datastoreItem xmlns:ds="http://schemas.openxmlformats.org/officeDocument/2006/customXml" ds:itemID="{015E82C5-7D77-45D0-A384-AC4E18363156}">
+<ds:datastoreItem xmlns:ds="http://schemas.openxmlformats.org/officeDocument/2006/customXml" ds:itemID="{9434CB33-FDDE-4C10-A9FA-94670912D627}">
   <ds:schemaRefs>
     <ds:schemaRef ds:uri="http://schemas.openxmlformats.org/officeDocument/2006/bibliography"/>
   </ds:schemaRefs>

</xml_diff>

<commit_message>
Added latest info to resume including the current position at FAW.
</commit_message>
<xml_diff>
--- a/Mustafa Sheikh - Resume.docx
+++ b/Mustafa Sheikh - Resume.docx
@@ -1,6 +1,6 @@
 
 <file path=word/document.xml><?xml version="1.0" encoding="utf-8"?>
-<w:document xmlns:wpc="http://schemas.microsoft.com/office/word/2010/wordprocessingCanvas" xmlns:cx="http://schemas.microsoft.com/office/drawing/2014/chartex" xmlns:cx1="http://schemas.microsoft.com/office/drawing/2015/9/8/chartex" xmlns:cx2="http://schemas.microsoft.com/office/drawing/2015/10/21/chartex" xmlns:cx3="http://schemas.microsoft.com/office/drawing/2016/5/9/chartex" xmlns:cx4="http://schemas.microsoft.com/office/drawing/2016/5/10/chartex" xmlns:cx5="http://schemas.microsoft.com/office/drawing/2016/5/11/chartex" xmlns:cx6="http://schemas.microsoft.com/office/drawing/2016/5/12/chartex" xmlns:cx7="http://schemas.microsoft.com/office/drawing/2016/5/13/chartex" xmlns:cx8="http://schemas.microsoft.com/office/drawing/2016/5/14/chartex" xmlns:mc="http://schemas.openxmlformats.org/markup-compatibility/2006" xmlns:aink="http://schemas.microsoft.com/office/drawing/2016/ink" xmlns:am3d="http://schemas.microsoft.com/office/drawing/2017/model3d" xmlns:o="urn:schemas-microsoft-com:office:office" xmlns:r="http://schemas.openxmlformats.org/officeDocument/2006/relationships" xmlns:m="http://schemas.openxmlformats.org/officeDocument/2006/math" xmlns:v="urn:schemas-microsoft-com:vml" xmlns:wp14="http://schemas.microsoft.com/office/word/2010/wordprocessingDrawing" xmlns:wp="http://schemas.openxmlformats.org/drawingml/2006/wordprocessingDrawing" xmlns:w10="urn:schemas-microsoft-com:office:word" xmlns:w="http://schemas.openxmlformats.org/wordprocessingml/2006/main" xmlns:w14="http://schemas.microsoft.com/office/word/2010/wordml" xmlns:w15="http://schemas.microsoft.com/office/word/2012/wordml" xmlns:w16cid="http://schemas.microsoft.com/office/word/2016/wordml/cid" xmlns:w16se="http://schemas.microsoft.com/office/word/2015/wordml/symex" xmlns:wpg="http://schemas.microsoft.com/office/word/2010/wordprocessingGroup" xmlns:wpi="http://schemas.microsoft.com/office/word/2010/wordprocessingInk" xmlns:wne="http://schemas.microsoft.com/office/word/2006/wordml" xmlns:wps="http://schemas.microsoft.com/office/word/2010/wordprocessingShape" mc:Ignorable="w14 w15 w16se w16cid wp14">
+<w:document xmlns:wpc="http://schemas.microsoft.com/office/word/2010/wordprocessingCanvas" xmlns:cx="http://schemas.microsoft.com/office/drawing/2014/chartex" xmlns:cx1="http://schemas.microsoft.com/office/drawing/2015/9/8/chartex" xmlns:cx2="http://schemas.microsoft.com/office/drawing/2015/10/21/chartex" xmlns:cx3="http://schemas.microsoft.com/office/drawing/2016/5/9/chartex" xmlns:cx4="http://schemas.microsoft.com/office/drawing/2016/5/10/chartex" xmlns:cx5="http://schemas.microsoft.com/office/drawing/2016/5/11/chartex" xmlns:cx6="http://schemas.microsoft.com/office/drawing/2016/5/12/chartex" xmlns:cx7="http://schemas.microsoft.com/office/drawing/2016/5/13/chartex" xmlns:cx8="http://schemas.microsoft.com/office/drawing/2016/5/14/chartex" xmlns:mc="http://schemas.openxmlformats.org/markup-compatibility/2006" xmlns:aink="http://schemas.microsoft.com/office/drawing/2016/ink" xmlns:am3d="http://schemas.microsoft.com/office/drawing/2017/model3d" xmlns:o="urn:schemas-microsoft-com:office:office" xmlns:r="http://schemas.openxmlformats.org/officeDocument/2006/relationships" xmlns:m="http://schemas.openxmlformats.org/officeDocument/2006/math" xmlns:v="urn:schemas-microsoft-com:vml" xmlns:wp14="http://schemas.microsoft.com/office/word/2010/wordprocessingDrawing" xmlns:wp="http://schemas.openxmlformats.org/drawingml/2006/wordprocessingDrawing" xmlns:w10="urn:schemas-microsoft-com:office:word" xmlns:w="http://schemas.openxmlformats.org/wordprocessingml/2006/main" xmlns:w14="http://schemas.microsoft.com/office/word/2010/wordml" xmlns:w15="http://schemas.microsoft.com/office/word/2012/wordml" xmlns:w16cex="http://schemas.microsoft.com/office/word/2018/wordml/cex" xmlns:w16cid="http://schemas.microsoft.com/office/word/2016/wordml/cid" xmlns:w16="http://schemas.microsoft.com/office/word/2018/wordml" xmlns:w16se="http://schemas.microsoft.com/office/word/2015/wordml/symex" xmlns:wpg="http://schemas.microsoft.com/office/word/2010/wordprocessingGroup" xmlns:wpi="http://schemas.microsoft.com/office/word/2010/wordprocessingInk" xmlns:wne="http://schemas.microsoft.com/office/word/2006/wordml" xmlns:wps="http://schemas.microsoft.com/office/word/2010/wordprocessingShape" mc:Ignorable="w14 w15 w16se w16cid w16 w16cex wp14">
   <w:body>
     <w:p>
       <w:pPr>
@@ -38,8 +38,6 @@
         </w:rPr>
         <w:t>automotive e</w:t>
       </w:r>
-      <w:bookmarkStart w:id="0" w:name="_GoBack"/>
-      <w:bookmarkEnd w:id="0"/>
       <w:r>
         <w:rPr>
           <w:b w:val="0"/>
@@ -126,16 +124,8 @@
         <w:rPr>
           <w:rFonts w:eastAsia="MS Mincho"/>
         </w:rPr>
-        <w:t xml:space="preserve"> using MATLAB and Simulink/</w:t>
-      </w:r>
-      <w:proofErr w:type="spellStart"/>
-      <w:r>
-        <w:rPr>
-          <w:rFonts w:eastAsia="MS Mincho"/>
-        </w:rPr>
-        <w:t>Stateflow</w:t>
-      </w:r>
-      <w:proofErr w:type="spellEnd"/>
+        <w:t xml:space="preserve"> using MATLAB and Simulink</w:t>
+      </w:r>
     </w:p>
     <w:p>
       <w:pPr>
@@ -170,56 +160,12 @@
           <w:rFonts w:eastAsia="MS Mincho"/>
         </w:rPr>
       </w:pPr>
-      <w:proofErr w:type="spellStart"/>
-      <w:r>
-        <w:rPr>
-          <w:rFonts w:eastAsia="MS Mincho"/>
-        </w:rPr>
-        <w:t>dSPACE</w:t>
-      </w:r>
-      <w:proofErr w:type="spellEnd"/>
-      <w:r>
-        <w:rPr>
-          <w:rFonts w:eastAsia="MS Mincho"/>
-        </w:rPr>
-        <w:t xml:space="preserve"> </w:t>
-      </w:r>
-      <w:proofErr w:type="spellStart"/>
-      <w:r>
-        <w:rPr>
-          <w:rFonts w:eastAsia="MS Mincho"/>
-        </w:rPr>
-        <w:t>AutomationDesk</w:t>
-      </w:r>
-      <w:proofErr w:type="spellEnd"/>
-      <w:r>
-        <w:rPr>
-          <w:rFonts w:eastAsia="MS Mincho"/>
-        </w:rPr>
-        <w:t xml:space="preserve">, </w:t>
-      </w:r>
-      <w:proofErr w:type="spellStart"/>
-      <w:r>
-        <w:rPr>
-          <w:rFonts w:eastAsia="MS Mincho"/>
-        </w:rPr>
-        <w:t>dSPACE</w:t>
-      </w:r>
-      <w:proofErr w:type="spellEnd"/>
-      <w:r>
-        <w:rPr>
-          <w:rFonts w:eastAsia="MS Mincho"/>
-        </w:rPr>
-        <w:t xml:space="preserve"> </w:t>
-      </w:r>
-      <w:proofErr w:type="spellStart"/>
-      <w:r>
-        <w:rPr>
-          <w:rFonts w:eastAsia="MS Mincho"/>
-        </w:rPr>
-        <w:t>ControlDesk</w:t>
-      </w:r>
-      <w:proofErr w:type="spellEnd"/>
+      <w:r>
+        <w:rPr>
+          <w:rFonts w:eastAsia="MS Mincho"/>
+        </w:rPr>
+        <w:t>dSPACE AutomationDesk, dSPACE ControlDesk</w:t>
+      </w:r>
     </w:p>
     <w:p>
       <w:pPr>
@@ -272,19 +218,7 @@
         <w:rPr>
           <w:rFonts w:eastAsia="MS Mincho"/>
         </w:rPr>
-        <w:t>Software Development Engineer</w:t>
-      </w:r>
-      <w:r>
-        <w:rPr>
-          <w:rFonts w:eastAsia="MS Mincho"/>
-        </w:rPr>
-        <w:t xml:space="preserve">, </w:t>
-      </w:r>
-      <w:r>
-        <w:rPr>
-          <w:rFonts w:eastAsia="MS Mincho"/>
-        </w:rPr>
-        <w:t>Molex Connected Mobility Solutions</w:t>
+        <w:t>Controls Engineer, FAW US Research and Development</w:t>
       </w:r>
     </w:p>
     <w:p>
@@ -299,13 +233,230 @@
         <w:rPr>
           <w:rFonts w:eastAsia="MS Mincho"/>
         </w:rPr>
+        <w:t>Plymouth</w:t>
+      </w:r>
+      <w:r>
+        <w:rPr>
+          <w:rFonts w:eastAsia="MS Mincho"/>
+        </w:rPr>
+        <w:t>, Michigan, USA (</w:t>
+      </w:r>
+      <w:r>
+        <w:rPr>
+          <w:rFonts w:eastAsia="MS Mincho"/>
+        </w:rPr>
+        <w:t>Feb</w:t>
+      </w:r>
+      <w:r>
+        <w:rPr>
+          <w:rFonts w:eastAsia="MS Mincho"/>
+        </w:rPr>
+        <w:t xml:space="preserve"> 20</w:t>
+      </w:r>
+      <w:r>
+        <w:rPr>
+          <w:rFonts w:eastAsia="MS Mincho"/>
+        </w:rPr>
+        <w:t>20</w:t>
+      </w:r>
+      <w:r>
+        <w:rPr>
+          <w:rFonts w:eastAsia="MS Mincho"/>
+        </w:rPr>
+        <w:t xml:space="preserve"> – </w:t>
+      </w:r>
+      <w:r>
+        <w:rPr>
+          <w:rFonts w:eastAsia="MS Mincho"/>
+        </w:rPr>
+        <w:t>Present</w:t>
+      </w:r>
+      <w:r>
+        <w:rPr>
+          <w:rFonts w:eastAsia="MS Mincho"/>
+        </w:rPr>
+        <w:t>)</w:t>
+      </w:r>
+    </w:p>
+    <w:p>
+      <w:pPr>
+        <w:pStyle w:val="OrganizationName"/>
+        <w:numPr>
+          <w:ilvl w:val="0"/>
+          <w:numId w:val="37"/>
+        </w:numPr>
+        <w:spacing w:before="0"/>
+        <w:rPr>
+          <w:rFonts w:eastAsia="MS Mincho"/>
+          <w:szCs w:val="19"/>
+        </w:rPr>
+      </w:pPr>
+      <w:r>
+        <w:rPr>
+          <w:rFonts w:eastAsia="MS Mincho"/>
+          <w:szCs w:val="19"/>
+        </w:rPr>
+        <w:t>Worked under the guidance of controls engineers to implement LQR based controller for Steering of L4 vehicle using Simulink and MATLAB.</w:t>
+      </w:r>
+    </w:p>
+    <w:p>
+      <w:pPr>
+        <w:pStyle w:val="OrganizationName"/>
+        <w:numPr>
+          <w:ilvl w:val="0"/>
+          <w:numId w:val="37"/>
+        </w:numPr>
+        <w:spacing w:before="0"/>
+        <w:rPr>
+          <w:rFonts w:eastAsia="MS Mincho"/>
+          <w:szCs w:val="19"/>
+        </w:rPr>
+      </w:pPr>
+      <w:r>
+        <w:rPr>
+          <w:rFonts w:cs="Lato-Light"/>
+          <w:szCs w:val="19"/>
+          <w:lang w:val="en-US" w:eastAsia="en-US"/>
+        </w:rPr>
+        <w:t>United Tested controls module subsystems to prepare them for integration.</w:t>
+      </w:r>
+    </w:p>
+    <w:p>
+      <w:pPr>
+        <w:pStyle w:val="OrganizationName"/>
+        <w:numPr>
+          <w:ilvl w:val="0"/>
+          <w:numId w:val="37"/>
+        </w:numPr>
+        <w:spacing w:before="0"/>
+        <w:rPr>
+          <w:rFonts w:eastAsia="MS Mincho"/>
+          <w:szCs w:val="19"/>
+        </w:rPr>
+      </w:pPr>
+      <w:r>
+        <w:rPr>
+          <w:rFonts w:cs="Lato-Light"/>
+          <w:szCs w:val="19"/>
+          <w:lang w:val="en-US" w:eastAsia="en-US"/>
+        </w:rPr>
+        <w:t xml:space="preserve">Worked with a team of engineers to prove out Controller scheme in </w:t>
+      </w:r>
+      <w:proofErr w:type="spellStart"/>
+      <w:r>
+        <w:rPr>
+          <w:rFonts w:cs="Lato-Light"/>
+          <w:szCs w:val="19"/>
+          <w:lang w:val="en-US" w:eastAsia="en-US"/>
+        </w:rPr>
+        <w:t>Mathworks</w:t>
+      </w:r>
+      <w:proofErr w:type="spellEnd"/>
+      <w:r>
+        <w:rPr>
+          <w:rFonts w:cs="Lato-Light"/>
+          <w:szCs w:val="19"/>
+          <w:lang w:val="en-US" w:eastAsia="en-US"/>
+        </w:rPr>
+        <w:t xml:space="preserve"> Automated Driving Toolbox SIL environment. </w:t>
+      </w:r>
+    </w:p>
+    <w:p>
+      <w:pPr>
+        <w:pStyle w:val="OrganizationName"/>
+        <w:numPr>
+          <w:ilvl w:val="0"/>
+          <w:numId w:val="37"/>
+        </w:numPr>
+        <w:spacing w:before="0"/>
+        <w:rPr>
+          <w:rFonts w:eastAsia="MS Mincho"/>
+        </w:rPr>
+      </w:pPr>
+      <w:r>
+        <w:rPr>
+          <w:rFonts w:cs="Lato-Light"/>
+          <w:szCs w:val="19"/>
+          <w:lang w:val="en-US" w:eastAsia="en-US"/>
+        </w:rPr>
+        <w:t xml:space="preserve">Interfaced with integration team </w:t>
+      </w:r>
+      <w:r>
+        <w:rPr>
+          <w:rFonts w:cs="Lato-Light"/>
+          <w:szCs w:val="19"/>
+          <w:lang w:val="en-US" w:eastAsia="en-US"/>
+        </w:rPr>
+        <w:t>to integrate proven control scheme in CarMaker SIL environment.</w:t>
+      </w:r>
+    </w:p>
+    <w:p>
+      <w:pPr>
+        <w:pStyle w:val="OrganizationName"/>
+        <w:spacing w:before="0"/>
+        <w:ind w:left="360"/>
+        <w:rPr>
+          <w:rFonts w:eastAsia="MS Mincho"/>
+        </w:rPr>
+      </w:pPr>
+    </w:p>
+    <w:p>
+      <w:pPr>
+        <w:pStyle w:val="JobTitlebold"/>
+        <w:rPr>
+          <w:rFonts w:eastAsia="MS Mincho"/>
+        </w:rPr>
+      </w:pPr>
+      <w:r>
+        <w:rPr>
+          <w:rFonts w:eastAsia="MS Mincho"/>
+        </w:rPr>
+        <w:t>Software Development Engineer</w:t>
+      </w:r>
+      <w:r>
+        <w:rPr>
+          <w:rFonts w:eastAsia="MS Mincho"/>
+        </w:rPr>
+        <w:t xml:space="preserve">, </w:t>
+      </w:r>
+      <w:r>
+        <w:rPr>
+          <w:rFonts w:eastAsia="MS Mincho"/>
+        </w:rPr>
+        <w:t>Molex Connected Mobility Solutions</w:t>
+      </w:r>
+    </w:p>
+    <w:p>
+      <w:pPr>
+        <w:pStyle w:val="OrganizationName"/>
+        <w:spacing w:after="120"/>
+        <w:rPr>
+          <w:rFonts w:eastAsia="MS Mincho"/>
+        </w:rPr>
+      </w:pPr>
+      <w:r>
+        <w:rPr>
+          <w:rFonts w:eastAsia="MS Mincho"/>
+        </w:rPr>
         <w:t>Rochester Hills</w:t>
       </w:r>
       <w:r>
         <w:rPr>
           <w:rFonts w:eastAsia="MS Mincho"/>
         </w:rPr>
-        <w:t>, Michigan, USA (Jan 2019 – Present)</w:t>
+        <w:t xml:space="preserve">, Michigan, USA (Jan 2019 – </w:t>
+      </w:r>
+      <w:r>
+        <w:rPr>
+          <w:rFonts w:eastAsia="MS Mincho"/>
+        </w:rPr>
+        <w:t>Feb2020</w:t>
+      </w:r>
+      <w:r>
+        <w:rPr>
+          <w:rFonts w:eastAsia="MS Mincho"/>
+        </w:rPr>
+        <w:t>)</w:t>
       </w:r>
     </w:p>
     <w:p>
@@ -697,6 +848,7 @@
         <w:rPr>
           <w:rFonts w:eastAsia="MS Mincho"/>
         </w:rPr>
+        <w:lastRenderedPageBreak/>
         <w:t>Led a team of engineers to design a set of standard test layouts to increase efficiency of manual testing execution.</w:t>
       </w:r>
     </w:p>
@@ -719,21 +871,7 @@
         <w:rPr>
           <w:rFonts w:eastAsia="MS Mincho"/>
         </w:rPr>
-        <w:t xml:space="preserve">Created scalable framework using </w:t>
-      </w:r>
-      <w:proofErr w:type="spellStart"/>
-      <w:r>
-        <w:rPr>
-          <w:rFonts w:eastAsia="MS Mincho"/>
-        </w:rPr>
-        <w:t>ControlDesk</w:t>
-      </w:r>
-      <w:proofErr w:type="spellEnd"/>
-      <w:r>
-        <w:rPr>
-          <w:rFonts w:eastAsia="MS Mincho"/>
-        </w:rPr>
-        <w:t xml:space="preserve"> Next Generation and Python to control testing interface based on ease of use and minimal downtime for testers.</w:t>
+        <w:t>Created scalable framework using ControlDesk Next Generation and Python to control testing interface based on ease of use and minimal downtime for testers.</w:t>
       </w:r>
     </w:p>
     <w:p>
@@ -807,21 +945,7 @@
         <w:rPr>
           <w:rFonts w:eastAsia="MS Mincho"/>
         </w:rPr>
-        <w:t xml:space="preserve">Integrated modified solution into local HIL and </w:t>
-      </w:r>
-      <w:proofErr w:type="spellStart"/>
-      <w:r>
-        <w:rPr>
-          <w:rFonts w:eastAsia="MS Mincho"/>
-        </w:rPr>
-        <w:t>AutomationDesk</w:t>
-      </w:r>
-      <w:proofErr w:type="spellEnd"/>
-      <w:r>
-        <w:rPr>
-          <w:rFonts w:eastAsia="MS Mincho"/>
-        </w:rPr>
-        <w:t xml:space="preserve"> frameworks while keeping pace with early stage software interface changes.</w:t>
+        <w:t>Integrated modified solution into local HIL and AutomationDesk frameworks while keeping pace with early stage software interface changes.</w:t>
       </w:r>
     </w:p>
     <w:p>
@@ -879,7 +1003,6 @@
         <w:rPr>
           <w:rFonts w:eastAsia="MS Mincho"/>
         </w:rPr>
-        <w:lastRenderedPageBreak/>
         <w:t>Universal Robot based Automated HMI Teste</w:t>
       </w:r>
       <w:r>
@@ -955,21 +1078,7 @@
         <w:rPr>
           <w:rFonts w:eastAsia="MS Mincho"/>
         </w:rPr>
-        <w:t xml:space="preserve">Integrated solution </w:t>
-      </w:r>
-      <w:proofErr w:type="spellStart"/>
-      <w:r>
-        <w:rPr>
-          <w:rFonts w:eastAsia="MS Mincho"/>
-        </w:rPr>
-        <w:t>AutomationDesk</w:t>
-      </w:r>
-      <w:proofErr w:type="spellEnd"/>
-      <w:r>
-        <w:rPr>
-          <w:rFonts w:eastAsia="MS Mincho"/>
-        </w:rPr>
-        <w:t xml:space="preserve"> by writing and designing “library blocks” and data structures for portability and reuse of solution.</w:t>
+        <w:t>Integrated solution AutomationDesk by writing and designing “library blocks” and data structures for portability and reuse of solution.</w:t>
       </w:r>
     </w:p>
     <w:p>
@@ -1236,21 +1345,7 @@
         <w:rPr>
           <w:rFonts w:eastAsia="MS Mincho"/>
         </w:rPr>
-        <w:t xml:space="preserve">Conducted signal list reviews and commissioned </w:t>
-      </w:r>
-      <w:proofErr w:type="spellStart"/>
-      <w:r>
-        <w:rPr>
-          <w:rFonts w:eastAsia="MS Mincho"/>
-        </w:rPr>
-        <w:t>dSPACE</w:t>
-      </w:r>
-      <w:proofErr w:type="spellEnd"/>
-      <w:r>
-        <w:rPr>
-          <w:rFonts w:eastAsia="MS Mincho"/>
-        </w:rPr>
-        <w:t xml:space="preserve"> HIL rack</w:t>
+        <w:t>Conducted signal list reviews and commissioned dSPACE HIL rack</w:t>
       </w:r>
       <w:r>
         <w:rPr>
@@ -1308,21 +1403,7 @@
         <w:rPr>
           <w:rFonts w:eastAsia="MS Mincho"/>
         </w:rPr>
-        <w:t xml:space="preserve"> for HIL models in conjunction with </w:t>
-      </w:r>
-      <w:proofErr w:type="spellStart"/>
-      <w:r>
-        <w:rPr>
-          <w:rFonts w:eastAsia="MS Mincho"/>
-        </w:rPr>
-        <w:t>dSPACE</w:t>
-      </w:r>
-      <w:proofErr w:type="spellEnd"/>
-      <w:r>
-        <w:rPr>
-          <w:rFonts w:eastAsia="MS Mincho"/>
-        </w:rPr>
-        <w:t xml:space="preserve"> libraries</w:t>
+        <w:t xml:space="preserve"> for HIL models in conjunction with dSPACE libraries</w:t>
       </w:r>
       <w:r>
         <w:rPr>
@@ -1368,21 +1449,7 @@
         <w:rPr>
           <w:rFonts w:eastAsia="MS Mincho"/>
         </w:rPr>
-        <w:t xml:space="preserve">Restructured </w:t>
-      </w:r>
-      <w:proofErr w:type="spellStart"/>
-      <w:r>
-        <w:rPr>
-          <w:rFonts w:eastAsia="MS Mincho"/>
-        </w:rPr>
-        <w:t>dSPACE</w:t>
-      </w:r>
-      <w:proofErr w:type="spellEnd"/>
-      <w:r>
-        <w:rPr>
-          <w:rFonts w:eastAsia="MS Mincho"/>
-        </w:rPr>
-        <w:t xml:space="preserve"> license scheme to maximize usage and minimize cost</w:t>
+        <w:t>Restructured dSPACE license scheme to maximize usage and minimize cost</w:t>
       </w:r>
       <w:r>
         <w:rPr>
@@ -1473,16 +1540,8 @@
         <w:rPr>
           <w:rFonts w:eastAsia="MS Mincho"/>
         </w:rPr>
-        <w:t xml:space="preserve">HIL Onsite Project Engineer at Ford, </w:t>
-      </w:r>
-      <w:proofErr w:type="spellStart"/>
-      <w:r>
-        <w:rPr>
-          <w:rFonts w:eastAsia="MS Mincho"/>
-        </w:rPr>
-        <w:t>EASi</w:t>
-      </w:r>
-      <w:proofErr w:type="spellEnd"/>
+        <w:t>HIL Onsite Project Engineer at Ford, EASi</w:t>
+      </w:r>
     </w:p>
     <w:p>
       <w:pPr>
@@ -1528,35 +1587,7 @@
         <w:rPr>
           <w:rFonts w:eastAsia="MS Mincho"/>
         </w:rPr>
-        <w:t xml:space="preserve">Utilized </w:t>
-      </w:r>
-      <w:proofErr w:type="spellStart"/>
-      <w:r>
-        <w:rPr>
-          <w:rFonts w:eastAsia="MS Mincho"/>
-        </w:rPr>
-        <w:t>dSPACE</w:t>
-      </w:r>
-      <w:proofErr w:type="spellEnd"/>
-      <w:r>
-        <w:rPr>
-          <w:rFonts w:eastAsia="MS Mincho"/>
-        </w:rPr>
-        <w:t xml:space="preserve"> </w:t>
-      </w:r>
-      <w:proofErr w:type="spellStart"/>
-      <w:r>
-        <w:rPr>
-          <w:rFonts w:eastAsia="MS Mincho"/>
-        </w:rPr>
-        <w:t>AutomationDesk</w:t>
-      </w:r>
-      <w:proofErr w:type="spellEnd"/>
-      <w:r>
-        <w:rPr>
-          <w:rFonts w:eastAsia="MS Mincho"/>
-        </w:rPr>
-        <w:t xml:space="preserve"> to automate testing for vehicle subsystems.</w:t>
+        <w:t>Utilized dSPACE AutomationDesk to automate testing for vehicle subsystems.</w:t>
       </w:r>
     </w:p>
     <w:p>
@@ -1572,30 +1603,8 @@
         <w:rPr>
           <w:rFonts w:eastAsia="MS Mincho"/>
         </w:rPr>
-        <w:t xml:space="preserve">Utilized Python to create and modify library blocks in </w:t>
-      </w:r>
-      <w:proofErr w:type="spellStart"/>
-      <w:r>
-        <w:rPr>
-          <w:rFonts w:eastAsia="MS Mincho"/>
-        </w:rPr>
-        <w:t>dSPACE</w:t>
-      </w:r>
-      <w:proofErr w:type="spellEnd"/>
-      <w:r>
-        <w:rPr>
-          <w:rFonts w:eastAsia="MS Mincho"/>
-        </w:rPr>
-        <w:t xml:space="preserve"> </w:t>
-      </w:r>
-      <w:proofErr w:type="spellStart"/>
-      <w:r>
-        <w:rPr>
-          <w:rFonts w:eastAsia="MS Mincho"/>
-        </w:rPr>
-        <w:t>AutomationDesk</w:t>
-      </w:r>
-      <w:proofErr w:type="spellEnd"/>
+        <w:t>Utilized Python to create and modify library blocks in dSPACE AutomationDesk</w:t>
+      </w:r>
     </w:p>
     <w:p>
       <w:pPr>
@@ -1631,100 +1640,50 @@
     </w:p>
     <w:p>
       <w:pPr>
-        <w:pStyle w:val="JobTitlebold"/>
-        <w:rPr>
-          <w:rFonts w:eastAsia="MS Mincho"/>
-        </w:rPr>
-      </w:pPr>
-    </w:p>
-    <w:p>
-      <w:pPr>
-        <w:pStyle w:val="JobTitlebold"/>
-        <w:rPr>
-          <w:rFonts w:eastAsia="MS Mincho"/>
-          <w:b w:val="0"/>
-          <w:bCs w:val="0"/>
-        </w:rPr>
-      </w:pPr>
-      <w:r>
-        <w:rPr>
-          <w:rFonts w:eastAsia="MS Mincho"/>
-        </w:rPr>
-        <w:t>Engineering Intern, Fraunhofer USA</w:t>
+        <w:pStyle w:val="ResumeHeadings"/>
+      </w:pPr>
+    </w:p>
+    <w:p>
+      <w:pPr>
+        <w:pStyle w:val="ResumeHeadings"/>
+      </w:pPr>
+      <w:r>
+        <w:t>Education</w:t>
       </w:r>
     </w:p>
     <w:p>
       <w:pPr>
         <w:pStyle w:val="OrganizationName"/>
-        <w:spacing w:after="120"/>
-        <w:rPr>
-          <w:rFonts w:eastAsia="MS Mincho"/>
-        </w:rPr>
-      </w:pPr>
-      <w:r>
-        <w:rPr>
-          <w:rFonts w:eastAsia="MS Mincho"/>
-        </w:rPr>
-        <w:t>Plymouth</w:t>
-      </w:r>
-      <w:r>
-        <w:rPr>
-          <w:rFonts w:eastAsia="MS Mincho"/>
-        </w:rPr>
-        <w:t>, Michigan, USA (October 2011 – February 2012)</w:t>
-      </w:r>
-    </w:p>
-    <w:p>
-      <w:pPr>
-        <w:pStyle w:val="Overviewbullets"/>
-        <w:spacing w:before="0" w:after="0"/>
-        <w:rPr>
-          <w:rFonts w:eastAsia="MS Mincho"/>
-        </w:rPr>
-      </w:pPr>
-      <w:r>
-        <w:rPr>
-          <w:rFonts w:eastAsia="MS Mincho"/>
-        </w:rPr>
-        <w:t>Assisted Optical Engineer in setting up for performance testing of diode lasers.</w:t>
-      </w:r>
-    </w:p>
-    <w:p>
-      <w:pPr>
-        <w:pStyle w:val="Overviewbullets"/>
-        <w:spacing w:before="0" w:after="0"/>
-        <w:rPr>
-          <w:rFonts w:eastAsia="MS Mincho"/>
-        </w:rPr>
-      </w:pPr>
-      <w:r>
-        <w:rPr>
-          <w:rFonts w:eastAsia="MS Mincho"/>
-        </w:rPr>
-        <w:t>Validated and documented laser diode performance.</w:t>
-      </w:r>
-    </w:p>
-    <w:p>
-      <w:pPr>
-        <w:pStyle w:val="Overviewbullets"/>
-        <w:spacing w:before="0" w:after="0"/>
-        <w:rPr>
-          <w:rFonts w:eastAsia="MS Mincho"/>
-        </w:rPr>
-      </w:pPr>
-      <w:r>
-        <w:rPr>
-          <w:rFonts w:eastAsia="MS Mincho"/>
-        </w:rPr>
-        <w:t>Performed basic alignment of laser systems.</w:t>
-      </w:r>
-    </w:p>
-    <w:p>
-      <w:pPr>
-        <w:pStyle w:val="ResumeHeadings"/>
-      </w:pPr>
-      <w:r>
-        <w:t>Education</w:t>
+      </w:pPr>
+      <w:r>
+        <w:lastRenderedPageBreak/>
+        <w:t>University of Windsor – Windsor, Ontario (2010-2011)</w:t>
+      </w:r>
+    </w:p>
+    <w:p>
+      <w:pPr>
+        <w:pStyle w:val="Location"/>
+        <w:rPr>
+          <w:b/>
+        </w:rPr>
+      </w:pPr>
+      <w:r>
+        <w:rPr>
+          <w:b/>
+        </w:rPr>
+        <w:t>B</w:t>
+      </w:r>
+      <w:r>
+        <w:rPr>
+          <w:b/>
+        </w:rPr>
+        <w:t xml:space="preserve">Sc </w:t>
+      </w:r>
+      <w:r>
+        <w:rPr>
+          <w:b/>
+        </w:rPr>
+        <w:t>Physics and High Technology</w:t>
       </w:r>
     </w:p>
     <w:p>
@@ -1732,7 +1691,7 @@
         <w:pStyle w:val="OrganizationName"/>
       </w:pPr>
       <w:r>
-        <w:t>University of Windsor – Windsor, Ontario (2010-2011)</w:t>
+        <w:t>University of Windsor – Windsor, Ontario (2004-2009)</w:t>
       </w:r>
     </w:p>
     <w:p>
@@ -1746,44 +1705,8 @@
         <w:rPr>
           <w:b/>
         </w:rPr>
-        <w:t>B</w:t>
-      </w:r>
-      <w:r>
-        <w:rPr>
-          <w:b/>
-        </w:rPr>
-        <w:t xml:space="preserve">Sc </w:t>
-      </w:r>
-      <w:r>
-        <w:rPr>
-          <w:b/>
-        </w:rPr>
-        <w:t>Physics and High Technology</w:t>
-      </w:r>
-    </w:p>
-    <w:p>
-      <w:pPr>
-        <w:pStyle w:val="OrganizationName"/>
-      </w:pPr>
-      <w:r>
-        <w:t>University of Windsor – Windsor, Ontario (2004-2009)</w:t>
-      </w:r>
-    </w:p>
-    <w:p>
-      <w:pPr>
-        <w:pStyle w:val="Location"/>
-        <w:rPr>
-          <w:b/>
-        </w:rPr>
-      </w:pPr>
-      <w:proofErr w:type="spellStart"/>
-      <w:r>
-        <w:rPr>
-          <w:b/>
-        </w:rPr>
         <w:t>BASc</w:t>
       </w:r>
-      <w:proofErr w:type="spellEnd"/>
       <w:r>
         <w:rPr>
           <w:b/>
@@ -1820,7 +1743,7 @@
 </file>
 
 <file path=word/endnotes.xml><?xml version="1.0" encoding="utf-8"?>
-<w:endnotes xmlns:wpc="http://schemas.microsoft.com/office/word/2010/wordprocessingCanvas" xmlns:cx="http://schemas.microsoft.com/office/drawing/2014/chartex" xmlns:cx1="http://schemas.microsoft.com/office/drawing/2015/9/8/chartex" xmlns:cx2="http://schemas.microsoft.com/office/drawing/2015/10/21/chartex" xmlns:cx3="http://schemas.microsoft.com/office/drawing/2016/5/9/chartex" xmlns:cx4="http://schemas.microsoft.com/office/drawing/2016/5/10/chartex" xmlns:cx5="http://schemas.microsoft.com/office/drawing/2016/5/11/chartex" xmlns:cx6="http://schemas.microsoft.com/office/drawing/2016/5/12/chartex" xmlns:cx7="http://schemas.microsoft.com/office/drawing/2016/5/13/chartex" xmlns:cx8="http://schemas.microsoft.com/office/drawing/2016/5/14/chartex" xmlns:mc="http://schemas.openxmlformats.org/markup-compatibility/2006" xmlns:aink="http://schemas.microsoft.com/office/drawing/2016/ink" xmlns:am3d="http://schemas.microsoft.com/office/drawing/2017/model3d" xmlns:o="urn:schemas-microsoft-com:office:office" xmlns:r="http://schemas.openxmlformats.org/officeDocument/2006/relationships" xmlns:m="http://schemas.openxmlformats.org/officeDocument/2006/math" xmlns:v="urn:schemas-microsoft-com:vml" xmlns:wp14="http://schemas.microsoft.com/office/word/2010/wordprocessingDrawing" xmlns:wp="http://schemas.openxmlformats.org/drawingml/2006/wordprocessingDrawing" xmlns:w10="urn:schemas-microsoft-com:office:word" xmlns:w="http://schemas.openxmlformats.org/wordprocessingml/2006/main" xmlns:w14="http://schemas.microsoft.com/office/word/2010/wordml" xmlns:w15="http://schemas.microsoft.com/office/word/2012/wordml" xmlns:w16cid="http://schemas.microsoft.com/office/word/2016/wordml/cid" xmlns:w16se="http://schemas.microsoft.com/office/word/2015/wordml/symex" xmlns:wpg="http://schemas.microsoft.com/office/word/2010/wordprocessingGroup" xmlns:wpi="http://schemas.microsoft.com/office/word/2010/wordprocessingInk" xmlns:wne="http://schemas.microsoft.com/office/word/2006/wordml" xmlns:wps="http://schemas.microsoft.com/office/word/2010/wordprocessingShape" mc:Ignorable="w14 w15 w16se w16cid wp14">
+<w:endnotes xmlns:wpc="http://schemas.microsoft.com/office/word/2010/wordprocessingCanvas" xmlns:cx="http://schemas.microsoft.com/office/drawing/2014/chartex" xmlns:cx1="http://schemas.microsoft.com/office/drawing/2015/9/8/chartex" xmlns:cx2="http://schemas.microsoft.com/office/drawing/2015/10/21/chartex" xmlns:cx3="http://schemas.microsoft.com/office/drawing/2016/5/9/chartex" xmlns:cx4="http://schemas.microsoft.com/office/drawing/2016/5/10/chartex" xmlns:cx5="http://schemas.microsoft.com/office/drawing/2016/5/11/chartex" xmlns:cx6="http://schemas.microsoft.com/office/drawing/2016/5/12/chartex" xmlns:cx7="http://schemas.microsoft.com/office/drawing/2016/5/13/chartex" xmlns:cx8="http://schemas.microsoft.com/office/drawing/2016/5/14/chartex" xmlns:mc="http://schemas.openxmlformats.org/markup-compatibility/2006" xmlns:aink="http://schemas.microsoft.com/office/drawing/2016/ink" xmlns:am3d="http://schemas.microsoft.com/office/drawing/2017/model3d" xmlns:o="urn:schemas-microsoft-com:office:office" xmlns:r="http://schemas.openxmlformats.org/officeDocument/2006/relationships" xmlns:m="http://schemas.openxmlformats.org/officeDocument/2006/math" xmlns:v="urn:schemas-microsoft-com:vml" xmlns:wp14="http://schemas.microsoft.com/office/word/2010/wordprocessingDrawing" xmlns:wp="http://schemas.openxmlformats.org/drawingml/2006/wordprocessingDrawing" xmlns:w10="urn:schemas-microsoft-com:office:word" xmlns:w="http://schemas.openxmlformats.org/wordprocessingml/2006/main" xmlns:w14="http://schemas.microsoft.com/office/word/2010/wordml" xmlns:w15="http://schemas.microsoft.com/office/word/2012/wordml" xmlns:w16cex="http://schemas.microsoft.com/office/word/2018/wordml/cex" xmlns:w16cid="http://schemas.microsoft.com/office/word/2016/wordml/cid" xmlns:w16="http://schemas.microsoft.com/office/word/2018/wordml" xmlns:w16se="http://schemas.microsoft.com/office/word/2015/wordml/symex" xmlns:wpg="http://schemas.microsoft.com/office/word/2010/wordprocessingGroup" xmlns:wpi="http://schemas.microsoft.com/office/word/2010/wordprocessingInk" xmlns:wne="http://schemas.microsoft.com/office/word/2006/wordml" xmlns:wps="http://schemas.microsoft.com/office/word/2010/wordprocessingShape" mc:Ignorable="w14 w15 w16se w16cid w16 w16cex wp14">
   <w:endnote w:type="separator" w:id="-1">
     <w:p>
       <w:r>
@@ -1839,7 +1762,7 @@
 </file>
 
 <file path=word/footer1.xml><?xml version="1.0" encoding="utf-8"?>
-<w:ftr xmlns:wpc="http://schemas.microsoft.com/office/word/2010/wordprocessingCanvas" xmlns:cx="http://schemas.microsoft.com/office/drawing/2014/chartex" xmlns:cx1="http://schemas.microsoft.com/office/drawing/2015/9/8/chartex" xmlns:cx2="http://schemas.microsoft.com/office/drawing/2015/10/21/chartex" xmlns:cx3="http://schemas.microsoft.com/office/drawing/2016/5/9/chartex" xmlns:cx4="http://schemas.microsoft.com/office/drawing/2016/5/10/chartex" xmlns:cx5="http://schemas.microsoft.com/office/drawing/2016/5/11/chartex" xmlns:cx6="http://schemas.microsoft.com/office/drawing/2016/5/12/chartex" xmlns:cx7="http://schemas.microsoft.com/office/drawing/2016/5/13/chartex" xmlns:cx8="http://schemas.microsoft.com/office/drawing/2016/5/14/chartex" xmlns:mc="http://schemas.openxmlformats.org/markup-compatibility/2006" xmlns:aink="http://schemas.microsoft.com/office/drawing/2016/ink" xmlns:am3d="http://schemas.microsoft.com/office/drawing/2017/model3d" xmlns:o="urn:schemas-microsoft-com:office:office" xmlns:r="http://schemas.openxmlformats.org/officeDocument/2006/relationships" xmlns:m="http://schemas.openxmlformats.org/officeDocument/2006/math" xmlns:v="urn:schemas-microsoft-com:vml" xmlns:wp14="http://schemas.microsoft.com/office/word/2010/wordprocessingDrawing" xmlns:wp="http://schemas.openxmlformats.org/drawingml/2006/wordprocessingDrawing" xmlns:w10="urn:schemas-microsoft-com:office:word" xmlns:w="http://schemas.openxmlformats.org/wordprocessingml/2006/main" xmlns:w14="http://schemas.microsoft.com/office/word/2010/wordml" xmlns:w15="http://schemas.microsoft.com/office/word/2012/wordml" xmlns:w16cid="http://schemas.microsoft.com/office/word/2016/wordml/cid" xmlns:w16se="http://schemas.microsoft.com/office/word/2015/wordml/symex" xmlns:wpg="http://schemas.microsoft.com/office/word/2010/wordprocessingGroup" xmlns:wpi="http://schemas.microsoft.com/office/word/2010/wordprocessingInk" xmlns:wne="http://schemas.microsoft.com/office/word/2006/wordml" xmlns:wps="http://schemas.microsoft.com/office/word/2010/wordprocessingShape" mc:Ignorable="w14 w15 w16se w16cid wp14">
+<w:ftr xmlns:wpc="http://schemas.microsoft.com/office/word/2010/wordprocessingCanvas" xmlns:cx="http://schemas.microsoft.com/office/drawing/2014/chartex" xmlns:cx1="http://schemas.microsoft.com/office/drawing/2015/9/8/chartex" xmlns:cx2="http://schemas.microsoft.com/office/drawing/2015/10/21/chartex" xmlns:cx3="http://schemas.microsoft.com/office/drawing/2016/5/9/chartex" xmlns:cx4="http://schemas.microsoft.com/office/drawing/2016/5/10/chartex" xmlns:cx5="http://schemas.microsoft.com/office/drawing/2016/5/11/chartex" xmlns:cx6="http://schemas.microsoft.com/office/drawing/2016/5/12/chartex" xmlns:cx7="http://schemas.microsoft.com/office/drawing/2016/5/13/chartex" xmlns:cx8="http://schemas.microsoft.com/office/drawing/2016/5/14/chartex" xmlns:mc="http://schemas.openxmlformats.org/markup-compatibility/2006" xmlns:aink="http://schemas.microsoft.com/office/drawing/2016/ink" xmlns:am3d="http://schemas.microsoft.com/office/drawing/2017/model3d" xmlns:o="urn:schemas-microsoft-com:office:office" xmlns:r="http://schemas.openxmlformats.org/officeDocument/2006/relationships" xmlns:m="http://schemas.openxmlformats.org/officeDocument/2006/math" xmlns:v="urn:schemas-microsoft-com:vml" xmlns:wp14="http://schemas.microsoft.com/office/word/2010/wordprocessingDrawing" xmlns:wp="http://schemas.openxmlformats.org/drawingml/2006/wordprocessingDrawing" xmlns:w10="urn:schemas-microsoft-com:office:word" xmlns:w="http://schemas.openxmlformats.org/wordprocessingml/2006/main" xmlns:w14="http://schemas.microsoft.com/office/word/2010/wordml" xmlns:w15="http://schemas.microsoft.com/office/word/2012/wordml" xmlns:w16cex="http://schemas.microsoft.com/office/word/2018/wordml/cex" xmlns:w16cid="http://schemas.microsoft.com/office/word/2016/wordml/cid" xmlns:w16="http://schemas.microsoft.com/office/word/2018/wordml" xmlns:w16se="http://schemas.microsoft.com/office/word/2015/wordml/symex" xmlns:wpg="http://schemas.microsoft.com/office/word/2010/wordprocessingGroup" xmlns:wpi="http://schemas.microsoft.com/office/word/2010/wordprocessingInk" xmlns:wne="http://schemas.microsoft.com/office/word/2006/wordml" xmlns:wps="http://schemas.microsoft.com/office/word/2010/wordprocessingShape" mc:Ignorable="w14 w15 w16se w16cid w16 w16cex wp14">
   <w:p>
     <w:pPr>
       <w:pStyle w:val="Address"/>
@@ -1892,7 +1815,7 @@
 </file>
 
 <file path=word/footnotes.xml><?xml version="1.0" encoding="utf-8"?>
-<w:footnotes xmlns:wpc="http://schemas.microsoft.com/office/word/2010/wordprocessingCanvas" xmlns:cx="http://schemas.microsoft.com/office/drawing/2014/chartex" xmlns:cx1="http://schemas.microsoft.com/office/drawing/2015/9/8/chartex" xmlns:cx2="http://schemas.microsoft.com/office/drawing/2015/10/21/chartex" xmlns:cx3="http://schemas.microsoft.com/office/drawing/2016/5/9/chartex" xmlns:cx4="http://schemas.microsoft.com/office/drawing/2016/5/10/chartex" xmlns:cx5="http://schemas.microsoft.com/office/drawing/2016/5/11/chartex" xmlns:cx6="http://schemas.microsoft.com/office/drawing/2016/5/12/chartex" xmlns:cx7="http://schemas.microsoft.com/office/drawing/2016/5/13/chartex" xmlns:cx8="http://schemas.microsoft.com/office/drawing/2016/5/14/chartex" xmlns:mc="http://schemas.openxmlformats.org/markup-compatibility/2006" xmlns:aink="http://schemas.microsoft.com/office/drawing/2016/ink" xmlns:am3d="http://schemas.microsoft.com/office/drawing/2017/model3d" xmlns:o="urn:schemas-microsoft-com:office:office" xmlns:r="http://schemas.openxmlformats.org/officeDocument/2006/relationships" xmlns:m="http://schemas.openxmlformats.org/officeDocument/2006/math" xmlns:v="urn:schemas-microsoft-com:vml" xmlns:wp14="http://schemas.microsoft.com/office/word/2010/wordprocessingDrawing" xmlns:wp="http://schemas.openxmlformats.org/drawingml/2006/wordprocessingDrawing" xmlns:w10="urn:schemas-microsoft-com:office:word" xmlns:w="http://schemas.openxmlformats.org/wordprocessingml/2006/main" xmlns:w14="http://schemas.microsoft.com/office/word/2010/wordml" xmlns:w15="http://schemas.microsoft.com/office/word/2012/wordml" xmlns:w16cid="http://schemas.microsoft.com/office/word/2016/wordml/cid" xmlns:w16se="http://schemas.microsoft.com/office/word/2015/wordml/symex" xmlns:wpg="http://schemas.microsoft.com/office/word/2010/wordprocessingGroup" xmlns:wpi="http://schemas.microsoft.com/office/word/2010/wordprocessingInk" xmlns:wne="http://schemas.microsoft.com/office/word/2006/wordml" xmlns:wps="http://schemas.microsoft.com/office/word/2010/wordprocessingShape" mc:Ignorable="w14 w15 w16se w16cid wp14">
+<w:footnotes xmlns:wpc="http://schemas.microsoft.com/office/word/2010/wordprocessingCanvas" xmlns:cx="http://schemas.microsoft.com/office/drawing/2014/chartex" xmlns:cx1="http://schemas.microsoft.com/office/drawing/2015/9/8/chartex" xmlns:cx2="http://schemas.microsoft.com/office/drawing/2015/10/21/chartex" xmlns:cx3="http://schemas.microsoft.com/office/drawing/2016/5/9/chartex" xmlns:cx4="http://schemas.microsoft.com/office/drawing/2016/5/10/chartex" xmlns:cx5="http://schemas.microsoft.com/office/drawing/2016/5/11/chartex" xmlns:cx6="http://schemas.microsoft.com/office/drawing/2016/5/12/chartex" xmlns:cx7="http://schemas.microsoft.com/office/drawing/2016/5/13/chartex" xmlns:cx8="http://schemas.microsoft.com/office/drawing/2016/5/14/chartex" xmlns:mc="http://schemas.openxmlformats.org/markup-compatibility/2006" xmlns:aink="http://schemas.microsoft.com/office/drawing/2016/ink" xmlns:am3d="http://schemas.microsoft.com/office/drawing/2017/model3d" xmlns:o="urn:schemas-microsoft-com:office:office" xmlns:r="http://schemas.openxmlformats.org/officeDocument/2006/relationships" xmlns:m="http://schemas.openxmlformats.org/officeDocument/2006/math" xmlns:v="urn:schemas-microsoft-com:vml" xmlns:wp14="http://schemas.microsoft.com/office/word/2010/wordprocessingDrawing" xmlns:wp="http://schemas.openxmlformats.org/drawingml/2006/wordprocessingDrawing" xmlns:w10="urn:schemas-microsoft-com:office:word" xmlns:w="http://schemas.openxmlformats.org/wordprocessingml/2006/main" xmlns:w14="http://schemas.microsoft.com/office/word/2010/wordml" xmlns:w15="http://schemas.microsoft.com/office/word/2012/wordml" xmlns:w16cex="http://schemas.microsoft.com/office/word/2018/wordml/cex" xmlns:w16cid="http://schemas.microsoft.com/office/word/2016/wordml/cid" xmlns:w16="http://schemas.microsoft.com/office/word/2018/wordml" xmlns:w16se="http://schemas.microsoft.com/office/word/2015/wordml/symex" xmlns:wpg="http://schemas.microsoft.com/office/word/2010/wordprocessingGroup" xmlns:wpi="http://schemas.microsoft.com/office/word/2010/wordprocessingInk" xmlns:wne="http://schemas.microsoft.com/office/word/2006/wordml" xmlns:wps="http://schemas.microsoft.com/office/word/2010/wordprocessingShape" mc:Ignorable="w14 w15 w16se w16cid w16 w16cex wp14">
   <w:footnote w:type="separator" w:id="-1">
     <w:p>
       <w:r>
@@ -1911,7 +1834,7 @@
 </file>
 
 <file path=word/numbering.xml><?xml version="1.0" encoding="utf-8"?>
-<w:numbering xmlns:wpc="http://schemas.microsoft.com/office/word/2010/wordprocessingCanvas" xmlns:cx="http://schemas.microsoft.com/office/drawing/2014/chartex" xmlns:cx1="http://schemas.microsoft.com/office/drawing/2015/9/8/chartex" xmlns:cx2="http://schemas.microsoft.com/office/drawing/2015/10/21/chartex" xmlns:cx3="http://schemas.microsoft.com/office/drawing/2016/5/9/chartex" xmlns:cx4="http://schemas.microsoft.com/office/drawing/2016/5/10/chartex" xmlns:cx5="http://schemas.microsoft.com/office/drawing/2016/5/11/chartex" xmlns:cx6="http://schemas.microsoft.com/office/drawing/2016/5/12/chartex" xmlns:cx7="http://schemas.microsoft.com/office/drawing/2016/5/13/chartex" xmlns:cx8="http://schemas.microsoft.com/office/drawing/2016/5/14/chartex" xmlns:mc="http://schemas.openxmlformats.org/markup-compatibility/2006" xmlns:aink="http://schemas.microsoft.com/office/drawing/2016/ink" xmlns:am3d="http://schemas.microsoft.com/office/drawing/2017/model3d" xmlns:o="urn:schemas-microsoft-com:office:office" xmlns:r="http://schemas.openxmlformats.org/officeDocument/2006/relationships" xmlns:m="http://schemas.openxmlformats.org/officeDocument/2006/math" xmlns:v="urn:schemas-microsoft-com:vml" xmlns:wp14="http://schemas.microsoft.com/office/word/2010/wordprocessingDrawing" xmlns:wp="http://schemas.openxmlformats.org/drawingml/2006/wordprocessingDrawing" xmlns:w10="urn:schemas-microsoft-com:office:word" xmlns:w="http://schemas.openxmlformats.org/wordprocessingml/2006/main" xmlns:w14="http://schemas.microsoft.com/office/word/2010/wordml" xmlns:w15="http://schemas.microsoft.com/office/word/2012/wordml" xmlns:w16cid="http://schemas.microsoft.com/office/word/2016/wordml/cid" xmlns:w16se="http://schemas.microsoft.com/office/word/2015/wordml/symex" xmlns:wpg="http://schemas.microsoft.com/office/word/2010/wordprocessingGroup" xmlns:wpi="http://schemas.microsoft.com/office/word/2010/wordprocessingInk" xmlns:wne="http://schemas.microsoft.com/office/word/2006/wordml" xmlns:wps="http://schemas.microsoft.com/office/word/2010/wordprocessingShape" mc:Ignorable="w14 w15 w16se w16cid wp14">
+<w:numbering xmlns:wpc="http://schemas.microsoft.com/office/word/2010/wordprocessingCanvas" xmlns:cx="http://schemas.microsoft.com/office/drawing/2014/chartex" xmlns:cx1="http://schemas.microsoft.com/office/drawing/2015/9/8/chartex" xmlns:cx2="http://schemas.microsoft.com/office/drawing/2015/10/21/chartex" xmlns:cx3="http://schemas.microsoft.com/office/drawing/2016/5/9/chartex" xmlns:cx4="http://schemas.microsoft.com/office/drawing/2016/5/10/chartex" xmlns:cx5="http://schemas.microsoft.com/office/drawing/2016/5/11/chartex" xmlns:cx6="http://schemas.microsoft.com/office/drawing/2016/5/12/chartex" xmlns:cx7="http://schemas.microsoft.com/office/drawing/2016/5/13/chartex" xmlns:cx8="http://schemas.microsoft.com/office/drawing/2016/5/14/chartex" xmlns:mc="http://schemas.openxmlformats.org/markup-compatibility/2006" xmlns:aink="http://schemas.microsoft.com/office/drawing/2016/ink" xmlns:am3d="http://schemas.microsoft.com/office/drawing/2017/model3d" xmlns:o="urn:schemas-microsoft-com:office:office" xmlns:r="http://schemas.openxmlformats.org/officeDocument/2006/relationships" xmlns:m="http://schemas.openxmlformats.org/officeDocument/2006/math" xmlns:v="urn:schemas-microsoft-com:vml" xmlns:wp14="http://schemas.microsoft.com/office/word/2010/wordprocessingDrawing" xmlns:wp="http://schemas.openxmlformats.org/drawingml/2006/wordprocessingDrawing" xmlns:w10="urn:schemas-microsoft-com:office:word" xmlns:w="http://schemas.openxmlformats.org/wordprocessingml/2006/main" xmlns:w14="http://schemas.microsoft.com/office/word/2010/wordml" xmlns:w15="http://schemas.microsoft.com/office/word/2012/wordml" xmlns:w16cex="http://schemas.microsoft.com/office/word/2018/wordml/cex" xmlns:w16cid="http://schemas.microsoft.com/office/word/2016/wordml/cid" xmlns:w16="http://schemas.microsoft.com/office/word/2018/wordml" xmlns:w16se="http://schemas.microsoft.com/office/word/2015/wordml/symex" xmlns:wpg="http://schemas.microsoft.com/office/word/2010/wordprocessingGroup" xmlns:wpi="http://schemas.microsoft.com/office/word/2010/wordprocessingInk" xmlns:wne="http://schemas.microsoft.com/office/word/2006/wordml" xmlns:wps="http://schemas.microsoft.com/office/word/2010/wordprocessingShape" mc:Ignorable="w14 w15 w16se w16cid w16 w16cex wp14">
   <w:abstractNum w:abstractNumId="0" w15:restartNumberingAfterBreak="0">
     <w:nsid w:val="FFFFFF7C"/>
     <w:multiLevelType w:val="singleLevel"/>
@@ -5640,7 +5563,7 @@
 </file>
 
 <file path=word/styles.xml><?xml version="1.0" encoding="utf-8"?>
-<w:styles xmlns:mc="http://schemas.openxmlformats.org/markup-compatibility/2006" xmlns:r="http://schemas.openxmlformats.org/officeDocument/2006/relationships" xmlns:w="http://schemas.openxmlformats.org/wordprocessingml/2006/main" xmlns:w14="http://schemas.microsoft.com/office/word/2010/wordml" xmlns:w15="http://schemas.microsoft.com/office/word/2012/wordml" xmlns:w16cid="http://schemas.microsoft.com/office/word/2016/wordml/cid" xmlns:w16se="http://schemas.microsoft.com/office/word/2015/wordml/symex" mc:Ignorable="w14 w15 w16se w16cid">
+<w:styles xmlns:mc="http://schemas.openxmlformats.org/markup-compatibility/2006" xmlns:r="http://schemas.openxmlformats.org/officeDocument/2006/relationships" xmlns:w="http://schemas.openxmlformats.org/wordprocessingml/2006/main" xmlns:w14="http://schemas.microsoft.com/office/word/2010/wordml" xmlns:w15="http://schemas.microsoft.com/office/word/2012/wordml" xmlns:w16cex="http://schemas.microsoft.com/office/word/2018/wordml/cex" xmlns:w16cid="http://schemas.microsoft.com/office/word/2016/wordml/cid" xmlns:w16="http://schemas.microsoft.com/office/word/2018/wordml" xmlns:w16se="http://schemas.microsoft.com/office/word/2015/wordml/symex" mc:Ignorable="w14 w15 w16se w16cid w16 w16cex">
   <w:docDefaults>
     <w:rPrDefault>
       <w:rPr>
@@ -6817,15 +6740,6 @@
 </file>
 
 <file path=customXml/item1.xml><?xml version="1.0" encoding="utf-8"?>
-<?mso-contentType ?>
-<FormTemplates xmlns="http://schemas.microsoft.com/sharepoint/v3/contenttype/forms">
-  <Display>DocumentLibraryForm</Display>
-  <Edit>AssetEditForm</Edit>
-  <New>DocumentLibraryForm</New>
-</FormTemplates>
-</file>
-
-<file path=customXml/item2.xml><?xml version="1.0" encoding="utf-8"?>
 <MonsterProperties xmlns:xsi="http://www.w3.org/2001/XMLSchema-instance" xmlns:xsd="http://www.w3.org/2001/XMLSchema" xmlns="http://schemas.monster.com/Monster/Seeker/WordResumeTemplates">
   <AtlasTagging>
     <ResumeUploadSuccessTag>monmon_EZSubmitFinalUpload_1</ResumeUploadSuccessTag>
@@ -6838,19 +6752,20 @@
 </MonsterProperties>
 </file>
 
+<file path=customXml/item2.xml><?xml version="1.0" encoding="utf-8"?>
+<?mso-contentType ?>
+<FormTemplates xmlns="http://schemas.microsoft.com/sharepoint/v3/contenttype/forms">
+  <Display>DocumentLibraryForm</Display>
+  <Edit>AssetEditForm</Edit>
+  <New>DocumentLibraryForm</New>
+</FormTemplates>
+</file>
+
 <file path=customXml/item3.xml><?xml version="1.0" encoding="utf-8"?>
 <b:Sources xmlns:b="http://schemas.openxmlformats.org/officeDocument/2006/bibliography" xmlns="http://schemas.openxmlformats.org/officeDocument/2006/bibliography" SelectedStyle="\APA.XSL" StyleName="APA"/>
 </file>
 
 <file path=customXml/itemProps1.xml><?xml version="1.0" encoding="utf-8"?>
-<ds:datastoreItem xmlns:ds="http://schemas.openxmlformats.org/officeDocument/2006/customXml" ds:itemID="{40EDC015-0527-42D2-990F-C989881D77C5}">
-  <ds:schemaRefs>
-    <ds:schemaRef ds:uri="http://schemas.microsoft.com/sharepoint/v3/contenttype/forms"/>
-  </ds:schemaRefs>
-</ds:datastoreItem>
-</file>
-
-<file path=customXml/itemProps2.xml><?xml version="1.0" encoding="utf-8"?>
 <ds:datastoreItem xmlns:ds="http://schemas.openxmlformats.org/officeDocument/2006/customXml" ds:itemID="{3F981A65-E631-4628-9F87-5DF7A1759E72}">
   <ds:schemaRefs>
     <ds:schemaRef ds:uri="http://www.w3.org/2001/XMLSchema"/>
@@ -6859,8 +6774,16 @@
 </ds:datastoreItem>
 </file>
 
+<file path=customXml/itemProps2.xml><?xml version="1.0" encoding="utf-8"?>
+<ds:datastoreItem xmlns:ds="http://schemas.openxmlformats.org/officeDocument/2006/customXml" ds:itemID="{40EDC015-0527-42D2-990F-C989881D77C5}">
+  <ds:schemaRefs>
+    <ds:schemaRef ds:uri="http://schemas.microsoft.com/sharepoint/v3/contenttype/forms"/>
+  </ds:schemaRefs>
+</ds:datastoreItem>
+</file>
+
 <file path=customXml/itemProps3.xml><?xml version="1.0" encoding="utf-8"?>
-<ds:datastoreItem xmlns:ds="http://schemas.openxmlformats.org/officeDocument/2006/customXml" ds:itemID="{9434CB33-FDDE-4C10-A9FA-94670912D627}">
+<ds:datastoreItem xmlns:ds="http://schemas.openxmlformats.org/officeDocument/2006/customXml" ds:itemID="{7A9CBA20-578C-4C05-91B4-DF1833E3F367}">
   <ds:schemaRefs>
     <ds:schemaRef ds:uri="http://schemas.openxmlformats.org/officeDocument/2006/bibliography"/>
   </ds:schemaRefs>

</xml_diff>